<commit_message>
landing: added next section framework
</commit_message>
<xml_diff>
--- a/docs/Documentación de proyecto - Pablo Belló.docx
+++ b/docs/Documentación de proyecto - Pablo Belló.docx
@@ -1,6 +1,6 @@
 
 <file path=word/document.xml><?xml version="1.0" encoding="utf-8"?>
-<w:document xmlns:wpc="http://schemas.microsoft.com/office/word/2010/wordprocessingCanvas" xmlns:cx="http://schemas.microsoft.com/office/drawing/2014/chartex" xmlns:cx1="http://schemas.microsoft.com/office/drawing/2015/9/8/chartex" xmlns:cx2="http://schemas.microsoft.com/office/drawing/2015/10/21/chartex" xmlns:cx3="http://schemas.microsoft.com/office/drawing/2016/5/9/chartex" xmlns:cx4="http://schemas.microsoft.com/office/drawing/2016/5/10/chartex" xmlns:cx5="http://schemas.microsoft.com/office/drawing/2016/5/11/chartex" xmlns:cx6="http://schemas.microsoft.com/office/drawing/2016/5/12/chartex" xmlns:cx7="http://schemas.microsoft.com/office/drawing/2016/5/13/chartex" xmlns:cx8="http://schemas.microsoft.com/office/drawing/2016/5/14/chartex" xmlns:mc="http://schemas.openxmlformats.org/markup-compatibility/2006" xmlns:aink="http://schemas.microsoft.com/office/drawing/2016/ink" xmlns:am3d="http://schemas.microsoft.com/office/drawing/2017/model3d" xmlns:o="urn:schemas-microsoft-com:office:office" xmlns:oel="http://schemas.microsoft.com/office/2019/extlst" xmlns:r="http://schemas.openxmlformats.org/officeDocument/2006/relationships" xmlns:m="http://schemas.openxmlformats.org/officeDocument/2006/math" xmlns:v="urn:schemas-microsoft-com:vml" xmlns:wp14="http://schemas.microsoft.com/office/word/2010/wordprocessingDrawing" xmlns:wp="http://schemas.openxmlformats.org/drawingml/2006/wordprocessingDrawing" xmlns:w10="urn:schemas-microsoft-com:office:word" xmlns:w="http://schemas.openxmlformats.org/wordprocessingml/2006/main" xmlns:w14="http://schemas.microsoft.com/office/word/2010/wordml" xmlns:w15="http://schemas.microsoft.com/office/word/2012/wordml" xmlns:w16cex="http://schemas.microsoft.com/office/word/2018/wordml/cex" xmlns:w16cid="http://schemas.microsoft.com/office/word/2016/wordml/cid" xmlns:w16="http://schemas.microsoft.com/office/word/2018/wordml" xmlns:w16sdtdh="http://schemas.microsoft.com/office/word/2020/wordml/sdtdatahash" xmlns:w16se="http://schemas.microsoft.com/office/word/2015/wordml/symex" xmlns:wpg="http://schemas.microsoft.com/office/word/2010/wordprocessingGroup" xmlns:wpi="http://schemas.microsoft.com/office/word/2010/wordprocessingInk" xmlns:wne="http://schemas.microsoft.com/office/word/2006/wordml" xmlns:wps="http://schemas.microsoft.com/office/word/2010/wordprocessingShape" mc:Ignorable="w14 w15 w16se w16cid w16 w16cex w16sdtdh wp14">
+<w:document xmlns:wpc="http://schemas.microsoft.com/office/word/2010/wordprocessingCanvas" xmlns:cx="http://schemas.microsoft.com/office/drawing/2014/chartex" xmlns:cx1="http://schemas.microsoft.com/office/drawing/2015/9/8/chartex" xmlns:cx2="http://schemas.microsoft.com/office/drawing/2015/10/21/chartex" xmlns:cx3="http://schemas.microsoft.com/office/drawing/2016/5/9/chartex" xmlns:cx4="http://schemas.microsoft.com/office/drawing/2016/5/10/chartex" xmlns:cx5="http://schemas.microsoft.com/office/drawing/2016/5/11/chartex" xmlns:cx6="http://schemas.microsoft.com/office/drawing/2016/5/12/chartex" xmlns:cx7="http://schemas.microsoft.com/office/drawing/2016/5/13/chartex" xmlns:cx8="http://schemas.microsoft.com/office/drawing/2016/5/14/chartex" xmlns:mc="http://schemas.openxmlformats.org/markup-compatibility/2006" xmlns:aink="http://schemas.microsoft.com/office/drawing/2016/ink" xmlns:am3d="http://schemas.microsoft.com/office/drawing/2017/model3d" xmlns:o="urn:schemas-microsoft-com:office:office" xmlns:oel="http://schemas.microsoft.com/office/2019/extlst" xmlns:r="http://schemas.openxmlformats.org/officeDocument/2006/relationships" xmlns:m="http://schemas.openxmlformats.org/officeDocument/2006/math" xmlns:v="urn:schemas-microsoft-com:vml" xmlns:wp14="http://schemas.microsoft.com/office/word/2010/wordprocessingDrawing" xmlns:wp="http://schemas.openxmlformats.org/drawingml/2006/wordprocessingDrawing" xmlns:w10="urn:schemas-microsoft-com:office:word" xmlns:w="http://schemas.openxmlformats.org/wordprocessingml/2006/main" xmlns:w14="http://schemas.microsoft.com/office/word/2010/wordml" xmlns:w15="http://schemas.microsoft.com/office/word/2012/wordml" xmlns:w16cex="http://schemas.microsoft.com/office/word/2018/wordml/cex" xmlns:w16cid="http://schemas.microsoft.com/office/word/2016/wordml/cid" xmlns:w16="http://schemas.microsoft.com/office/word/2018/wordml" xmlns:w16du="http://schemas.microsoft.com/office/word/2023/wordml/word16du" xmlns:w16sdtdh="http://schemas.microsoft.com/office/word/2020/wordml/sdtdatahash" xmlns:w16se="http://schemas.microsoft.com/office/word/2015/wordml/symex" xmlns:wpg="http://schemas.microsoft.com/office/word/2010/wordprocessingGroup" xmlns:wpi="http://schemas.microsoft.com/office/word/2010/wordprocessingInk" xmlns:wne="http://schemas.microsoft.com/office/word/2006/wordml" xmlns:wps="http://schemas.microsoft.com/office/word/2010/wordprocessingShape" mc:Ignorable="w14 w15 w16se w16cid w16 w16cex w16sdtdh w16du wp14">
   <w:body>
     <w:tbl>
       <w:tblPr>
@@ -24,7 +24,7 @@
           </w:tcPr>
           <w:p>
             <w:pPr>
-              <w:pStyle w:val="Ttulo1"/>
+              <w:pStyle w:val="Heading1"/>
             </w:pPr>
             <w:bookmarkStart w:id="0" w:name="_Toc166329199"/>
             <w:r>
@@ -4545,7 +4545,7 @@
                     </wp:inline>
                   </w:drawing>
                 </mc:Choice>
-                <mc:Fallback xmlns:w16du="http://schemas.microsoft.com/office/word/2023/wordml/word16du">
+                <mc:Fallback>
                   <w:pict>
                     <v:shape w14:anchorId="171C0318" id="Shape" o:spid="_x0000_s1026" alt="&quot;&quot;" style="width:427.7pt;height:409.2pt;rotation:180;visibility:visible;mso-wrap-style:square;mso-left-percent:-10001;mso-top-percent:-10001;mso-position-horizontal:absolute;mso-position-horizontal-relative:char;mso-position-vertical:absolute;mso-position-vertical-relative:line;mso-left-percent:-10001;mso-top-percent:-10001;v-text-anchor:middle" coordsize="19262,18417" o:gfxdata="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" path="m13049,221v271,2976,7763,16162,5923,17927c17132,19913,3321,12168,185,12839v27,144,58,284,90,424l13072,225v-9,,-14,,-23,-4xm14603,671l612,14424v45,122,90,243,140,365l14630,680v-9,,-18,-5,-27,-9xm15976,1297l1225,15824v54,108,112,212,171,315l16008,1310v-10,,-23,-9,-32,-13xm9136,122l176,8846v-36,198,-68,401,-95,603l9172,113v-9,4,-22,4,-36,9xm11266,l,11021v5,166,9,333,23,499l11293,r-27,xm6191,1031l1193,5861v-139,271,-270,545,-382,829l6362,950v-58,27,-117,49,-171,81xm17196,2071l1990,17071v68,90,131,185,198,275l17237,2098v-14,-9,-27,-18,-41,-27xm18286,2980l2895,18183v72,81,149,158,225,234l18331,3021v-18,-14,-32,-27,-45,-41xe" fillcolor="#b300ff" stroked="f">
                       <v:fill color2="#450ca1" angle="90" focus="100%" type="gradient"/>
@@ -4570,7 +4570,7 @@
           </w:tcPr>
           <w:p>
             <w:pPr>
-              <w:pStyle w:val="Ttulo2"/>
+              <w:pStyle w:val="Heading2"/>
             </w:pPr>
             <w:bookmarkStart w:id="1" w:name="_Toc166329200"/>
             <w:r>
@@ -4580,7 +4580,7 @@
           </w:p>
           <w:p>
             <w:pPr>
-              <w:pStyle w:val="Ttulo2"/>
+              <w:pStyle w:val="Heading2"/>
             </w:pPr>
             <w:bookmarkStart w:id="2" w:name="_Toc166329201"/>
             <w:r>
@@ -4596,7 +4596,7 @@
           </w:tcPr>
           <w:p>
             <w:pPr>
-              <w:pStyle w:val="Ttulo2"/>
+              <w:pStyle w:val="Heading2"/>
             </w:pPr>
             <w:bookmarkStart w:id="3" w:name="_Toc166329202"/>
             <w:r>
@@ -4606,7 +4606,7 @@
           </w:p>
           <w:p>
             <w:pPr>
-              <w:pStyle w:val="Ttulo2"/>
+              <w:pStyle w:val="Heading2"/>
             </w:pPr>
             <w:bookmarkStart w:id="4" w:name="_Toc166329203"/>
             <w:r>
@@ -5039,7 +5039,7 @@
               </wp:anchor>
             </w:drawing>
           </mc:Choice>
-          <mc:Fallback xmlns:w16du="http://schemas.microsoft.com/office/word/2023/wordml/word16du">
+          <mc:Fallback>
             <w:pict>
               <v:group w14:anchorId="5394C818" id="Group 6" o:spid="_x0000_s1026" alt="&quot;&quot;" style="position:absolute;margin-left:2.25pt;margin-top:5.85pt;width:587.25pt;height:732pt;z-index:-251646976;mso-width-relative:margin;mso-height-relative:margin" coordsize="67919,84658" o:gfxdata="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">
                 <v:shape id="Shape" o:spid="_x0000_s1027" style="position:absolute;width:35001;height:35433;visibility:visible;mso-wrap-style:square;v-text-anchor:middle" coordsize="21600,21600" o:gfxdata="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" path="m,7161r,488l7493,,,7161xm,11133r,503l11521,,,11133xm,9143r,496l9507,,,9143xm,3205r,434l3456,,,3205xm,5179r,473l5471,8,,5179xm,1262r,341l1442,,,1262xm,19092r,518l19594,,,19092xm,21081r,519l21600,,,21081xm,15112r,511l15557,,,15112xm,17102r,519l17572,,,17102xm,13123r,511l13543,,,13123xe" fillcolor="#b300ff" stroked="f" strokeweight="1pt">
@@ -5134,7 +5134,7 @@
           </w:tcPr>
           <w:p>
             <w:pPr>
-              <w:pStyle w:val="Ttulo2"/>
+              <w:pStyle w:val="Heading2"/>
               <w:spacing w:line="276" w:lineRule="auto"/>
               <w:rPr>
                 <w:b/>
@@ -5146,7 +5146,7 @@
           </w:p>
           <w:p>
             <w:pPr>
-              <w:pStyle w:val="Ttulo2"/>
+              <w:pStyle w:val="Heading2"/>
               <w:spacing w:line="276" w:lineRule="auto"/>
             </w:pPr>
             <w:r>
@@ -5206,7 +5206,7 @@
       <w:sdtContent>
         <w:p>
           <w:pPr>
-            <w:pStyle w:val="TtuloTDC"/>
+            <w:pStyle w:val="TOCHeading"/>
             <w:rPr>
               <w:noProof/>
             </w:rPr>
@@ -5226,7 +5226,7 @@
         </w:p>
         <w:p>
           <w:pPr>
-            <w:pStyle w:val="TDC3"/>
+            <w:pStyle w:val="TOC3"/>
             <w:rPr>
               <w:rFonts w:eastAsiaTheme="minorEastAsia"/>
               <w:kern w:val="2"/>
@@ -5237,7 +5237,7 @@
           <w:hyperlink w:anchor="_Toc166329205" w:history="1">
             <w:r>
               <w:rPr>
-                <w:rStyle w:val="Hipervnculo"/>
+                <w:rStyle w:val="Hyperlink"/>
               </w:rPr>
               <w:t>Estudio del sector</w:t>
             </w:r>
@@ -5286,7 +5286,7 @@
         </w:p>
         <w:p>
           <w:pPr>
-            <w:pStyle w:val="TDC3"/>
+            <w:pStyle w:val="TOC3"/>
             <w:rPr>
               <w:rFonts w:eastAsiaTheme="minorEastAsia"/>
               <w:kern w:val="2"/>
@@ -5297,7 +5297,7 @@
           <w:hyperlink w:anchor="_Toc166329206" w:history="1">
             <w:r>
               <w:rPr>
-                <w:rStyle w:val="Hipervnculo"/>
+                <w:rStyle w:val="Hyperlink"/>
               </w:rPr>
               <w:t>Estructura funcional empresarial</w:t>
             </w:r>
@@ -5346,7 +5346,7 @@
         </w:p>
         <w:p>
           <w:pPr>
-            <w:pStyle w:val="TDC3"/>
+            <w:pStyle w:val="TOC3"/>
             <w:rPr>
               <w:rFonts w:eastAsiaTheme="minorEastAsia"/>
               <w:kern w:val="2"/>
@@ -5357,7 +5357,7 @@
           <w:hyperlink w:anchor="_Toc166329207" w:history="1">
             <w:r>
               <w:rPr>
-                <w:rStyle w:val="Hipervnculo"/>
+                <w:rStyle w:val="Hyperlink"/>
               </w:rPr>
               <w:t>Objetivos</w:t>
             </w:r>
@@ -5406,7 +5406,7 @@
         </w:p>
         <w:p>
           <w:pPr>
-            <w:pStyle w:val="TDC3"/>
+            <w:pStyle w:val="TOC3"/>
             <w:rPr>
               <w:rFonts w:eastAsiaTheme="minorEastAsia"/>
               <w:kern w:val="2"/>
@@ -5417,7 +5417,7 @@
           <w:hyperlink w:anchor="_Toc166329208" w:history="1">
             <w:r>
               <w:rPr>
-                <w:rStyle w:val="Hipervnculo"/>
+                <w:rStyle w:val="Hyperlink"/>
               </w:rPr>
               <w:t>Planificación</w:t>
             </w:r>
@@ -5466,7 +5466,7 @@
         </w:p>
         <w:p>
           <w:pPr>
-            <w:pStyle w:val="TDC3"/>
+            <w:pStyle w:val="TOC3"/>
             <w:rPr>
               <w:rFonts w:eastAsiaTheme="minorEastAsia"/>
               <w:kern w:val="2"/>
@@ -5477,7 +5477,7 @@
           <w:hyperlink w:anchor="_Toc166329209" w:history="1">
             <w:r>
               <w:rPr>
-                <w:rStyle w:val="Hipervnculo"/>
+                <w:rStyle w:val="Hyperlink"/>
               </w:rPr>
               <w:t>Requisitos</w:t>
             </w:r>
@@ -5526,7 +5526,7 @@
         </w:p>
         <w:p>
           <w:pPr>
-            <w:pStyle w:val="TDC3"/>
+            <w:pStyle w:val="TOC3"/>
             <w:rPr>
               <w:rFonts w:eastAsiaTheme="minorEastAsia"/>
               <w:kern w:val="2"/>
@@ -5537,7 +5537,7 @@
           <w:hyperlink w:anchor="_Toc166329210" w:history="1">
             <w:r>
               <w:rPr>
-                <w:rStyle w:val="Hipervnculo"/>
+                <w:rStyle w:val="Hyperlink"/>
               </w:rPr>
               <w:t>Viabilidad</w:t>
             </w:r>
@@ -5726,7 +5726,6 @@
                 <w:noProof/>
                 <w:lang w:eastAsia="en-AU"/>
               </w:rPr>
-              <w:lastRenderedPageBreak/>
               <mc:AlternateContent>
                 <mc:Choice Requires="wps">
                   <w:drawing>
@@ -6281,7 +6280,7 @@
                     </wp:anchor>
                   </w:drawing>
                 </mc:Choice>
-                <mc:Fallback xmlns:w16du="http://schemas.microsoft.com/office/word/2023/wordml/word16du">
+                <mc:Fallback>
                   <w:pict>
                     <v:shape w14:anchorId="6E081C99" id="Shape" o:spid="_x0000_s1026" alt="&quot;&quot;" style="position:absolute;margin-left:-41.7pt;margin-top:-59.4pt;width:611.55pt;height:791.45pt;z-index:-251657217;visibility:visible;mso-wrap-style:square;mso-width-percent:0;mso-height-percent:0;mso-wrap-distance-left:9pt;mso-wrap-distance-top:0;mso-wrap-distance-right:9pt;mso-wrap-distance-bottom:0;mso-position-horizontal:absolute;mso-position-horizontal-relative:margin;mso-position-vertical:absolute;mso-position-vertical-relative:text;mso-width-percent:0;mso-height-percent:0;mso-width-relative:margin;mso-height-relative:margin;v-text-anchor:middle" coordsize="21600,21600" o:gfxdata="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" path="m1616,6596r417,-325l2033,6219r-466,358c1584,6585,1602,6590,1616,6596xm872,6301l2036,5399r,-47l829,6282v14,6,29,14,43,19xm4436,3l2396,1557r162,l4538,3r-102,xm205,5944l2033,4526r,-41l166,5922v14,8,28,16,39,22xm,3561l2033,1966r,-134l,3378r,183xm,5303l2033,3714r,-153l,5112r,191xm,4433l2033,2841r,-144l,4245r,188xm2170,3l,1647r,166l2301,3r-131,xm20997,16280r-1433,1083l19564,17420r1443,-1140c21004,16280,21000,16280,20997,16280xm19804,16332r-237,177l19567,16531r258,-204c19814,16330,19811,16332,19804,16332xm3303,3l,2511r,175l3416,3r-113,xm15513,19561r-738,556c14754,20204,14736,20289,14722,20378r1027,-815l15513,19563r,-2xm1034,3l,783,,935,1182,,1034,r,3xm,3l,60,74,3,,3xm6694,3l4658,1557r131,l6775,3r-81,xm19832,21597r1764,-1379l21596,20119r-1937,1481l19832,21600r,-3xm18932,19561r-2682,2036l16490,21597r2594,-2036l18932,19561xm18717,21597r2879,-2255l21596,19255r-3073,2342l18717,21597xm20894,21597r706,-548l21600,21022r-745,575l20894,21597xm19564,18219r,82l21596,16700r,-21l19564,18219xm19564,19182r2032,-1598l21596,17535r-2032,1543l19564,19182xm17602,21597r3994,-3133l21596,18394r-4209,3203l17602,21597xm5565,3l3529,1557r145,l5657,3r-92,xm9567,425l8095,1557r18,l9567,428v,-3,,-3,,-3xm8984,3l6966,1557r25,l8991,3r-7,xm17796,19561r-2689,2036l15379,21597r2586,-2036l17796,19561xm7855,3l5840,1557r28,l7873,3r-18,xm16656,19561r-1983,1496c14676,21131,14680,21202,14683,21273r2171,-1715l16656,19558r,3xm9224,1557r11,l9856,1074v,,,-2,,-2l9224,1557xe" fillcolor="#b300ff" stroked="f" strokeweight="1pt">
                       <v:stroke miterlimit="4" joinstyle="miter"/>
@@ -6361,7 +6360,7 @@
           </w:tcPr>
           <w:p>
             <w:pPr>
-              <w:pStyle w:val="Ttulo3"/>
+              <w:pStyle w:val="Heading3"/>
             </w:pPr>
             <w:bookmarkStart w:id="6" w:name="_Toc166329205"/>
             <w:r>
@@ -6402,7 +6401,7 @@
           </w:p>
           <w:p>
             <w:pPr>
-              <w:pStyle w:val="Ttulo3"/>
+              <w:pStyle w:val="Heading3"/>
             </w:pPr>
             <w:bookmarkStart w:id="7" w:name="_Toc166329206"/>
             <w:r>
@@ -6973,7 +6972,7 @@
               </wp:anchor>
             </w:drawing>
           </mc:Choice>
-          <mc:Fallback xmlns:w16du="http://schemas.microsoft.com/office/word/2023/wordml/word16du">
+          <mc:Fallback>
             <w:pict>
               <v:group w14:anchorId="237789CF" id="Group 2071885242" o:spid="_x0000_s1026" alt="&quot;&quot;" style="position:absolute;margin-left:0;margin-top:8.55pt;width:611.4pt;height:742.5pt;flip:x;z-index:-251644928;mso-position-horizontal-relative:page;mso-width-relative:margin;mso-height-relative:margin" coordorigin="-1100,846" coordsize="69020,83811" o:gfxdata="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">
                 <v:shape id="Shape" o:spid="_x0000_s1027" style="position:absolute;left:-1100;top:846;width:35000;height:35433;visibility:visible;mso-wrap-style:square;v-text-anchor:middle" coordsize="21600,21600" o:gfxdata="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" path="m,7161r,488l7493,,,7161xm,11133r,503l11521,,,11133xm,9143r,496l9507,,,9143xm,3205r,434l3456,,,3205xm,5179r,473l5471,8,,5179xm,1262r,341l1442,,,1262xm,19092r,518l19594,,,19092xm,21081r,519l21600,,,21081xm,15112r,511l15557,,,15112xm,17102r,519l17572,,,17102xm,13123r,511l13543,,,13123xe" filled="f" stroked="f" strokeweight="1pt">
@@ -7063,7 +7062,7 @@
     </w:p>
     <w:p>
       <w:pPr>
-        <w:pStyle w:val="Descripcin"/>
+        <w:pStyle w:val="Caption"/>
       </w:pPr>
       <w:r>
         <w:fldChar w:fldCharType="begin"/>
@@ -7136,7 +7135,6 @@
               <w:rPr>
                 <w:noProof/>
               </w:rPr>
-              <w:lastRenderedPageBreak/>
               <mc:AlternateContent>
                 <mc:Choice Requires="wps">
                   <w:drawing>
@@ -7343,7 +7341,7 @@
                     </wp:anchor>
                   </w:drawing>
                 </mc:Choice>
-                <mc:Fallback xmlns:w16du="http://schemas.microsoft.com/office/word/2023/wordml/word16du">
+                <mc:Fallback>
                   <w:pict>
                     <v:shape w14:anchorId="1B4EA1D9" id="Shape" o:spid="_x0000_s1026" style="position:absolute;margin-left:-22.5pt;margin-top:-21.4pt;width:275.6pt;height:279pt;z-index:-251643904;visibility:visible;mso-wrap-style:square;mso-wrap-distance-left:9pt;mso-wrap-distance-top:0;mso-wrap-distance-right:9pt;mso-wrap-distance-bottom:0;mso-position-horizontal:absolute;mso-position-horizontal-relative:text;mso-position-vertical:absolute;mso-position-vertical-relative:text;v-text-anchor:middle" coordsize="21600,21600" o:gfxdata="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" path="m,7161r,488l7493,,,7161xm,11133r,503l11521,,,11133xm,9143r,496l9507,,,9143xm,3205r,434l3456,,,3205xm,5179r,473l5471,8,,5179xm,1262r,341l1442,,,1262xm,19092r,518l19594,,,19092xm,21081r,519l21600,,,21081xm,15112r,511l15557,,,15112xm,17102r,519l17572,,,17102xm,13123r,511l13543,,,13123xe" fillcolor="#b300ff" stroked="f" strokeweight="1pt">
                       <v:stroke miterlimit="4" joinstyle="miter"/>
@@ -7398,7 +7396,7 @@
           </w:tcPr>
           <w:p>
             <w:pPr>
-              <w:pStyle w:val="Ttulo3"/>
+              <w:pStyle w:val="Heading3"/>
             </w:pPr>
             <w:bookmarkStart w:id="8" w:name="_Toc166329207"/>
             <w:r>
@@ -7616,7 +7614,7 @@
           </w:tcPr>
           <w:p>
             <w:pPr>
-              <w:pStyle w:val="Ttulo3"/>
+              <w:pStyle w:val="Heading3"/>
             </w:pPr>
             <w:bookmarkStart w:id="9" w:name="_Toc166329208"/>
             <w:r>
@@ -7833,7 +7831,6 @@
                 <w:noProof/>
                 <w:lang w:eastAsia="en-AU"/>
               </w:rPr>
-              <w:lastRenderedPageBreak/>
               <mc:AlternateContent>
                 <mc:Choice Requires="wps">
                   <w:drawing>
@@ -8388,7 +8385,7 @@
                     </wp:anchor>
                   </w:drawing>
                 </mc:Choice>
-                <mc:Fallback xmlns:w16du="http://schemas.microsoft.com/office/word/2023/wordml/word16du">
+                <mc:Fallback>
                   <w:pict>
                     <v:shape w14:anchorId="4D949BB6" id="Shape" o:spid="_x0000_s1026" alt="&quot;&quot;" style="position:absolute;margin-left:-57.1pt;margin-top:-61.75pt;width:612.1pt;height:792.2pt;z-index:-251641856;visibility:visible;mso-wrap-style:square;mso-width-percent:0;mso-height-percent:0;mso-wrap-distance-left:9pt;mso-wrap-distance-top:0;mso-wrap-distance-right:9pt;mso-wrap-distance-bottom:0;mso-position-horizontal:absolute;mso-position-horizontal-relative:page;mso-position-vertical:absolute;mso-position-vertical-relative:text;mso-width-percent:0;mso-height-percent:0;mso-width-relative:margin;mso-height-relative:margin;v-text-anchor:middle" coordsize="21600,21600" o:gfxdata="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" path="m1616,6596r417,-325l2033,6219r-466,358c1584,6585,1602,6590,1616,6596xm872,6301l2036,5399r,-47l829,6282v14,6,29,14,43,19xm4436,3l2396,1557r162,l4538,3r-102,xm205,5944l2033,4526r,-41l166,5922v14,8,28,16,39,22xm,3561l2033,1966r,-134l,3378r,183xm,5303l2033,3714r,-153l,5112r,191xm,4433l2033,2841r,-144l,4245r,188xm2170,3l,1647r,166l2301,3r-131,xm20997,16280r-1433,1083l19564,17420r1443,-1140c21004,16280,21000,16280,20997,16280xm19804,16332r-237,177l19567,16531r258,-204c19814,16330,19811,16332,19804,16332xm3303,3l,2511r,175l3416,3r-113,xm15513,19561r-738,556c14754,20204,14736,20289,14722,20378r1027,-815l15513,19563r,-2xm1034,3l,783,,935,1182,,1034,r,3xm,3l,60,74,3,,3xm6694,3l4658,1557r131,l6775,3r-81,xm19832,21597r1764,-1379l21596,20119r-1937,1481l19832,21600r,-3xm18932,19561r-2682,2036l16490,21597r2594,-2036l18932,19561xm18717,21597r2879,-2255l21596,19255r-3073,2342l18717,21597xm20894,21597r706,-548l21600,21022r-745,575l20894,21597xm19564,18219r,82l21596,16700r,-21l19564,18219xm19564,19182r2032,-1598l21596,17535r-2032,1543l19564,19182xm17602,21597r3994,-3133l21596,18394r-4209,3203l17602,21597xm5565,3l3529,1557r145,l5657,3r-92,xm9567,425l8095,1557r18,l9567,428v,-3,,-3,,-3xm8984,3l6966,1557r25,l8991,3r-7,xm17796,19561r-2689,2036l15379,21597r2586,-2036l17796,19561xm7855,3l5840,1557r28,l7873,3r-18,xm16656,19561r-1983,1496c14676,21131,14680,21202,14683,21273r2171,-1715l16656,19558r,3xm9224,1557r11,l9856,1074v,,,-2,,-2l9224,1557xe" fillcolor="#b300ff" stroked="f" strokeweight="1pt">
                       <v:stroke miterlimit="4" joinstyle="miter"/>
@@ -8499,13 +8496,13 @@
           </w:tcPr>
           <w:p>
             <w:pPr>
-              <w:pStyle w:val="Ttulo3"/>
+              <w:pStyle w:val="Heading3"/>
             </w:pPr>
             <w:bookmarkStart w:id="10" w:name="_Toc166329209"/>
           </w:p>
           <w:p>
             <w:pPr>
-              <w:pStyle w:val="Ttulo3"/>
+              <w:pStyle w:val="Heading3"/>
             </w:pPr>
             <w:r>
               <w:t>Requisitos</w:t>
@@ -8579,7 +8576,7 @@
           </w:tcPr>
           <w:p>
             <w:pPr>
-              <w:pStyle w:val="Ttulo3"/>
+              <w:pStyle w:val="Heading3"/>
             </w:pPr>
             <w:bookmarkStart w:id="11" w:name="_Toc166329210"/>
             <w:r>
@@ -8607,7 +8604,7 @@
           </w:p>
           <w:tbl>
             <w:tblPr>
-              <w:tblStyle w:val="Tabladecuadrcula4"/>
+              <w:tblStyle w:val="GridTable4"/>
               <w:tblW w:w="9210" w:type="dxa"/>
               <w:jc w:val="center"/>
               <w:tblLayout w:type="fixed"/>
@@ -9318,7 +9315,7 @@
           </w:tbl>
           <w:p>
             <w:pPr>
-              <w:pStyle w:val="Ttulo3"/>
+              <w:pStyle w:val="Heading3"/>
             </w:pPr>
           </w:p>
         </w:tc>
@@ -9364,7 +9361,7 @@
           </w:tcPr>
           <w:p>
             <w:pPr>
-              <w:pStyle w:val="Cita"/>
+              <w:pStyle w:val="Quote"/>
             </w:pPr>
             <w:r>
               <w:t xml:space="preserve">Documentación </w:t>
@@ -9375,12 +9372,12 @@
           </w:p>
           <w:p>
             <w:pPr>
-              <w:pStyle w:val="Cita"/>
+              <w:pStyle w:val="Quote"/>
             </w:pPr>
           </w:p>
           <w:p>
             <w:pPr>
-              <w:pStyle w:val="Cita"/>
+              <w:pStyle w:val="Quote"/>
             </w:pPr>
             <w:r>
               <w:rPr>
@@ -9411,7 +9408,7 @@
           </w:tcPr>
           <w:p>
             <w:pPr>
-              <w:pStyle w:val="Ttulo5"/>
+              <w:pStyle w:val="Heading5"/>
               <w:spacing w:line="192" w:lineRule="auto"/>
             </w:pPr>
             <w:r>
@@ -9951,7 +9948,7 @@
                     </wp:anchor>
                   </w:drawing>
                 </mc:Choice>
-                <mc:Fallback xmlns:w16du="http://schemas.microsoft.com/office/word/2023/wordml/word16du">
+                <mc:Fallback>
                   <w:pict>
                     <v:shape w14:anchorId="25B1D6F3" id="Freeform: Shape 1" o:spid="_x0000_s1026" alt="&quot;&quot;" style="position:absolute;margin-left:-71.3pt;margin-top:79.35pt;width:327.1pt;height:538.9pt;z-index:-251639808;visibility:visible;mso-wrap-style:square;mso-width-percent:0;mso-height-percent:0;mso-wrap-distance-left:9pt;mso-wrap-distance-top:0;mso-wrap-distance-right:9pt;mso-wrap-distance-bottom:0;mso-position-horizontal:absolute;mso-position-horizontal-relative:text;mso-position-vertical:absolute;mso-position-vertical-relative:text;mso-width-percent:0;mso-height-percent:0;mso-width-relative:page;mso-height-relative:page;v-text-anchor:middle" coordsize="21600,21600" o:gfxdata="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" path="m17895,64l17790,r-106,64l,10758r139,84l17757,21580r33,20l17823,21580r3777,-2281l21600,19195r-3810,2321l277,10930,17790,261r3810,2304l21600,2325,17895,64xm16614,10754r139,88l17757,11495r33,20l17829,11495r1077,-609l18978,10846r-72,-44l17902,10149r-99,-64l17691,10149r-1077,605xm17796,10341r892,505l17790,11431r-892,-505l17796,10341xm17790,7563r-106,65l12461,10758r138,88l17757,14021r33,20l17823,14021r3777,-2261l21600,11604r-3810,2344l12738,10926,17790,7820r3810,2281l21600,9908,17895,7628r-105,-65xm17790,8822r-106,64l14534,10754r139,88l17750,12754r33,20l17816,12754r3150,-1868l21039,10846r-73,-44l17889,8890r-99,-68xm17783,12690l14812,10926,17783,9078r2972,1764l17783,12690xm17790,5042r-106,64l8307,10758r139,84l17757,16538r33,20l17823,16538r3777,-2273l21600,14145r-3810,2333l8585,10934,17790,5307r3810,2296l21600,7383,17895,5118r-105,-76xm17790,6301r-106,64l10381,10754r138,84l17750,15271r33,20l17816,15271r3777,-2269l21593,12870r-3810,2337l10658,10922,17783,6553r3810,2289l21593,8638,17889,6365r-99,-64xm17790,2521r-106,64l4154,10758r138,84l17757,19059r33,20l17823,19059r3777,-2281l21600,16670r-3810,2325l4431,10930,17790,2782r3810,2300l21600,4850,17895,2589r-105,-68xm17790,3780r-106,64l6227,10754r139,84l17750,17792r33,20l17816,17792r3777,-2276l21593,15399r-3810,2329l6504,10922,17783,4032r3810,2297l21593,6100,17889,3836r-99,-56xm17790,1259r-106,64l2073,10754r139,84l17750,20313r33,20l17816,20313r3777,-2280l21593,17925r-3810,2324l2351,10922,17783,1511r3810,2301l21593,3575,17889,1315r-99,-56xe" fillcolor="#b300ff" stroked="f" strokeweight="1pt">
                       <v:fill color2="#450ca1" angle="90" focus="100%" type="gradient"/>
@@ -10031,10 +10028,9 @@
     </w:tbl>
     <w:p>
       <w:pPr>
-        <w:pStyle w:val="Ttulo5"/>
+        <w:pStyle w:val="Heading5"/>
       </w:pPr>
       <w:r>
-        <w:lastRenderedPageBreak/>
         <w:t>Documentación</w:t>
       </w:r>
     </w:p>
@@ -10042,7 +10038,7 @@
     <w:p/>
     <w:p>
       <w:pPr>
-        <w:pStyle w:val="Ttulo3"/>
+        <w:pStyle w:val="Heading3"/>
       </w:pPr>
       <w:r>
         <w:t>Creación del proyecto</w:t>
@@ -10051,7 +10047,7 @@
     <w:p/>
     <w:p>
       <w:pPr>
-        <w:pStyle w:val="Ttulo4"/>
+        <w:pStyle w:val="Heading4"/>
       </w:pPr>
       <w:r>
         <w:t>Inicialización de Next.js</w:t>
@@ -10083,7 +10079,7 @@
       <w:hyperlink r:id="rId12" w:history="1">
         <w:r>
           <w:rPr>
-            <w:rStyle w:val="Hipervnculo"/>
+            <w:rStyle w:val="Hyperlink"/>
             <w:rFonts w:cs="Cascadia Code"/>
           </w:rPr>
           <w:t>https://nodejs.org/</w:t>
@@ -10105,7 +10101,7 @@
       <w:hyperlink r:id="rId13" w:history="1">
         <w:r>
           <w:rPr>
-            <w:rStyle w:val="Hipervnculo"/>
+            <w:rStyle w:val="Hyperlink"/>
             <w:rFonts w:cs="Cascadia Code"/>
           </w:rPr>
           <w:t>https://nodejs.org/en/download</w:t>
@@ -10115,28 +10111,24 @@
         <w:t xml:space="preserve">) o utilizando herramientas como </w:t>
       </w:r>
       <w:hyperlink r:id="rId14" w:history="1">
-        <w:proofErr w:type="spellStart"/>
         <w:r>
           <w:rPr>
-            <w:rStyle w:val="Hipervnculo"/>
+            <w:rStyle w:val="Hyperlink"/>
             <w:rFonts w:cs="Cascadia Code"/>
           </w:rPr>
           <w:t>nvm</w:t>
         </w:r>
-        <w:proofErr w:type="spellEnd"/>
       </w:hyperlink>
       <w:r>
         <w:t xml:space="preserve"> o </w:t>
       </w:r>
       <w:hyperlink r:id="rId15" w:history="1">
-        <w:proofErr w:type="spellStart"/>
         <w:r>
           <w:rPr>
-            <w:rStyle w:val="Hipervnculo"/>
+            <w:rStyle w:val="Hyperlink"/>
           </w:rPr>
           <w:t>nvm-windows</w:t>
         </w:r>
-        <w:proofErr w:type="spellEnd"/>
       </w:hyperlink>
       <w:r>
         <w:t xml:space="preserve"> , que nos permiten tener más de una versión de Node instalada a la vez y cambiar entre ellas cuando queramos.</w:t>
@@ -10409,7 +10401,6 @@
         <w:pStyle w:val="mono"/>
       </w:pPr>
       <w:r>
-        <w:lastRenderedPageBreak/>
         <w:t>Vamos a explicar estas opciones:</w:t>
       </w:r>
     </w:p>
@@ -10488,39 +10479,7 @@
         <w:ind w:left="720"/>
       </w:pPr>
       <w:r>
-        <w:t xml:space="preserve">En este proyecto voy a utilizar TypeScript, un superconjunto de JavaScript (cualquier código escrito en JS será perfectamente compatible) que nos permite usar tipado estático en nuestro código. Esto quiere decir que las variables, valores que aceptan y devuelven las funciones, etc. Deberán siempre tener un tipo, ya sea </w:t>
-      </w:r>
-      <w:proofErr w:type="spellStart"/>
-      <w:r>
-        <w:t>String</w:t>
-      </w:r>
-      <w:proofErr w:type="spellEnd"/>
-      <w:r>
-        <w:t xml:space="preserve">, </w:t>
-      </w:r>
-      <w:proofErr w:type="spellStart"/>
-      <w:r>
-        <w:t>number</w:t>
-      </w:r>
-      <w:proofErr w:type="spellEnd"/>
-      <w:r>
-        <w:t xml:space="preserve">, </w:t>
-      </w:r>
-      <w:proofErr w:type="spellStart"/>
-      <w:r>
-        <w:t>arrays</w:t>
-      </w:r>
-      <w:proofErr w:type="spellEnd"/>
-      <w:r>
-        <w:t xml:space="preserve">, </w:t>
-      </w:r>
-      <w:proofErr w:type="spellStart"/>
-      <w:r>
-        <w:t>boolean</w:t>
-      </w:r>
-      <w:proofErr w:type="spellEnd"/>
-      <w:r>
-        <w:t>, tipos personalizados que nosotros podemos crear</w:t>
+        <w:t>En este proyecto voy a utilizar TypeScript, un superconjunto de JavaScript (cualquier código escrito en JS será perfectamente compatible) que nos permite usar tipado estático en nuestro código. Esto quiere decir que las variables, valores que aceptan y devuelven las funciones, etc. Deberán siempre tener un tipo, ya sea String, number, arrays, boolean, tipos personalizados que nosotros podemos crear</w:t>
       </w:r>
     </w:p>
     <w:p>
@@ -10591,20 +10550,7 @@
         </w:rPr>
       </w:pPr>
       <w:r>
-        <w:t xml:space="preserve">, o incluso el </w:t>
-      </w:r>
-      <w:proofErr w:type="gramStart"/>
-      <w:r>
-        <w:t>tipo :</w:t>
-      </w:r>
-      <w:proofErr w:type="spellStart"/>
-      <w:r>
-        <w:t>any</w:t>
-      </w:r>
-      <w:proofErr w:type="spellEnd"/>
-      <w:proofErr w:type="gramEnd"/>
-      <w:r>
-        <w:t>, que permite cualquiera. Que exista un tipado estático nos permitirá ayudar a detectar errores más rápidamente y a mejorar la escalabilidad del código.</w:t>
+        <w:t>, o incluso el tipo :any, que permite cualquiera. Que exista un tipado estático nos permitirá ayudar a detectar errores más rápidamente y a mejorar la escalabilidad del código.</w:t>
       </w:r>
       <w:r>
         <w:t xml:space="preserve"> TS será usado en lugar de JS si marcamos esta opción.</w:t>
@@ -10642,15 +10588,7 @@
         <w:ind w:left="720"/>
       </w:pPr>
       <w:r>
-        <w:t xml:space="preserve">Un </w:t>
-      </w:r>
-      <w:proofErr w:type="spellStart"/>
-      <w:r>
-        <w:t>linter</w:t>
-      </w:r>
-      <w:proofErr w:type="spellEnd"/>
-      <w:r>
-        <w:t xml:space="preserve"> es una herramienta que analiza nuestro código en busca de problemas, errores de formato, o malas prácticas. Nuestro código se examina sin tener que ser ejecutado.</w:t>
+        <w:t>Un linter es una herramienta que analiza nuestro código en busca de problemas, errores de formato, o malas prácticas. Nuestro código se examina sin tener que ser ejecutado.</w:t>
       </w:r>
       <w:r>
         <w:t xml:space="preserve"> Ejemplo:</w:t>
@@ -10757,21 +10695,8 @@
         <w:pStyle w:val="mono"/>
         <w:ind w:left="720"/>
       </w:pPr>
-      <w:proofErr w:type="spellStart"/>
       <w:r>
-        <w:t>Tailwind</w:t>
-      </w:r>
-      <w:proofErr w:type="spellEnd"/>
-      <w:r>
-        <w:t xml:space="preserve"> es un </w:t>
-      </w:r>
-      <w:proofErr w:type="spellStart"/>
-      <w:r>
-        <w:t>framework</w:t>
-      </w:r>
-      <w:proofErr w:type="spellEnd"/>
-      <w:r>
-        <w:t xml:space="preserve"> de CSS que nos permitirá construir más rápido nuestra aplicación. Los estilos de Tailwind se aplican directamente en las clases que se aplican a un elemento HTML, en lugar de tener que crear nosotros los estilos. Ejemplo:</w:t>
+        <w:t>Tailwind es un framework de CSS que nos permitirá construir más rápido nuestra aplicación. Los estilos de Tailwind se aplican directamente en las clases que se aplican a un elemento HTML, en lugar de tener que crear nosotros los estilos. Ejemplo:</w:t>
       </w:r>
     </w:p>
     <w:p>
@@ -10838,7 +10763,6 @@
         <w:ind w:left="720"/>
       </w:pPr>
       <w:r>
-        <w:lastRenderedPageBreak/>
         <w:t>Más adelante explicaré muchos de los conceptos de Tailwind, por ahora, marcaremos la opción para que Tailwind se instale con Next.</w:t>
       </w:r>
     </w:p>
@@ -10865,23 +10789,7 @@
           <w:b/>
           <w:bCs/>
         </w:rPr>
-        <w:t xml:space="preserve">¿Quieres usar el directorio </w:t>
-      </w:r>
-      <w:proofErr w:type="spellStart"/>
-      <w:r>
-        <w:rPr>
-          <w:b/>
-          <w:bCs/>
-        </w:rPr>
-        <w:t>src</w:t>
-      </w:r>
-      <w:proofErr w:type="spellEnd"/>
-      <w:r>
-        <w:rPr>
-          <w:b/>
-          <w:bCs/>
-        </w:rPr>
-        <w:t>/?: sí</w:t>
+        <w:t>¿Quieres usar el directorio src/?: sí</w:t>
       </w:r>
     </w:p>
     <w:p>
@@ -10890,15 +10798,7 @@
         <w:ind w:left="720"/>
       </w:pPr>
       <w:r>
-        <w:t xml:space="preserve">La estructura de carpetas de Next puede llenarse rápidamente de archivos de configuración y carpetas, por ello, si usamos el directorio </w:t>
-      </w:r>
-      <w:proofErr w:type="spellStart"/>
-      <w:r>
-        <w:t>src</w:t>
-      </w:r>
-      <w:proofErr w:type="spellEnd"/>
-      <w:r>
-        <w:t>, nos será más fácil encontrar nuestras carpetas y archivos de código.</w:t>
+        <w:t>La estructura de carpetas de Next puede llenarse rápidamente de archivos de configuración y carpetas, por ello, si usamos el directorio src, nos será más fácil encontrar nuestras carpetas y archivos de código.</w:t>
       </w:r>
     </w:p>
     <w:p>
@@ -10965,15 +10865,7 @@
         <w:ind w:left="720"/>
       </w:pPr>
       <w:r>
-        <w:t xml:space="preserve">Por el momento solo tenemos la carpeta </w:t>
-      </w:r>
-      <w:proofErr w:type="gramStart"/>
-      <w:r>
-        <w:t>app</w:t>
-      </w:r>
-      <w:proofErr w:type="gramEnd"/>
-      <w:r>
-        <w:t>, pero puede que creemos más en el futuro.</w:t>
+        <w:t>Por el momento solo tenemos la carpeta app, pero puede que creemos más en el futuro.</w:t>
       </w:r>
     </w:p>
     <w:p>
@@ -11091,23 +10983,7 @@
         <w:ind w:left="720"/>
       </w:pPr>
       <w:r>
-        <w:t xml:space="preserve">YouTube tiene una página llamada </w:t>
-      </w:r>
-      <w:proofErr w:type="spellStart"/>
-      <w:r>
-        <w:t>feed</w:t>
-      </w:r>
-      <w:proofErr w:type="spellEnd"/>
-      <w:r>
-        <w:t xml:space="preserve">, y dentro de esta tiene una llamada </w:t>
-      </w:r>
-      <w:proofErr w:type="spellStart"/>
-      <w:r>
-        <w:t>history</w:t>
-      </w:r>
-      <w:proofErr w:type="spellEnd"/>
-      <w:r>
-        <w:t xml:space="preserve">. En </w:t>
+        <w:t xml:space="preserve">YouTube tiene una página llamada feed, y dentro de esta tiene una llamada history. En </w:t>
       </w:r>
       <w:r>
         <w:t>nuestro proyecto vamos a usar App</w:t>
@@ -11116,15 +10992,7 @@
         <w:t xml:space="preserve">. Esto hará </w:t>
       </w:r>
       <w:r>
-        <w:t xml:space="preserve">que podamos cambiar la ruta de nuestra </w:t>
-      </w:r>
-      <w:proofErr w:type="gramStart"/>
-      <w:r>
-        <w:t>app</w:t>
-      </w:r>
-      <w:proofErr w:type="gramEnd"/>
-      <w:r>
-        <w:t xml:space="preserve"> de la siguiente manera:</w:t>
+        <w:t>que podamos cambiar la ruta de nuestra app de la siguiente manera:</w:t>
       </w:r>
     </w:p>
     <w:p>
@@ -11207,28 +11075,7 @@
         <w:ind w:left="720"/>
       </w:pPr>
       <w:r>
-        <w:t xml:space="preserve">Next, por defecto buscará archivos llamados page, y estos contendrán todo el HTML de cada página. Si creamos una carpeta </w:t>
-      </w:r>
-      <w:proofErr w:type="spellStart"/>
-      <w:r>
-        <w:t>dashboard</w:t>
-      </w:r>
-      <w:proofErr w:type="spellEnd"/>
-      <w:r>
-        <w:t xml:space="preserve"> con su archivo page dentro, nuestra tendrá la ruta prueba.com/</w:t>
-      </w:r>
-      <w:proofErr w:type="spellStart"/>
-      <w:proofErr w:type="gramStart"/>
-      <w:r>
-        <w:t>dashboard</w:t>
-      </w:r>
-      <w:proofErr w:type="spellEnd"/>
-      <w:r>
-        <w:t xml:space="preserve"> ,</w:t>
-      </w:r>
-      <w:proofErr w:type="gramEnd"/>
-      <w:r>
-        <w:t xml:space="preserve"> y este page contendrá su HTML. Por defecto, Next nos crea un archivo page dentro de la carpeta App, el cual servirá de raíz de nuestra web.</w:t>
+        <w:t>Next, por defecto buscará archivos llamados page, y estos contendrán todo el HTML de cada página. Si creamos una carpeta dashboard con su archivo page dentro, nuestra tendrá la ruta prueba.com/dashboard , y este page contendrá su HTML. Por defecto, Next nos crea un archivo page dentro de la carpeta App, el cual servirá de raíz de nuestra web.</w:t>
       </w:r>
     </w:p>
     <w:p>
@@ -11312,7 +11159,6 @@
           <w:b/>
           <w:bCs/>
         </w:rPr>
-        <w:lastRenderedPageBreak/>
         <w:t>¿Quieres personalizar el alias de importación por defecto?: no</w:t>
       </w:r>
     </w:p>
@@ -11328,23 +11174,7 @@
         <w:t>hace que las rutas relativas se simplifiquen.</w:t>
       </w:r>
       <w:r>
-        <w:t xml:space="preserve"> Por defecto, si usamos </w:t>
-      </w:r>
-      <w:proofErr w:type="spellStart"/>
-      <w:r>
-        <w:t>src</w:t>
-      </w:r>
-      <w:proofErr w:type="spellEnd"/>
-      <w:r>
-        <w:t xml:space="preserve"> como es nuestro caso, @/ es un acceso directo para decir /</w:t>
-      </w:r>
-      <w:proofErr w:type="spellStart"/>
-      <w:r>
-        <w:t>src</w:t>
-      </w:r>
-      <w:proofErr w:type="spellEnd"/>
-      <w:r>
-        <w:t>/</w:t>
+        <w:t xml:space="preserve"> Por defecto, si usamos src como es nuestro caso, @/ es un acceso directo para decir /src/</w:t>
       </w:r>
     </w:p>
     <w:p>
@@ -11520,21 +11350,13 @@
       <w:hyperlink r:id="rId29" w:history="1">
         <w:r>
           <w:rPr>
-            <w:rStyle w:val="Hipervnculo"/>
+            <w:rStyle w:val="Hyperlink"/>
           </w:rPr>
           <w:t>NextUI</w:t>
         </w:r>
       </w:hyperlink>
       <w:r>
-        <w:t xml:space="preserve"> (no confundir con Next.js). Esta librería nos permitirá acceder a componentes de </w:t>
-      </w:r>
-      <w:proofErr w:type="spellStart"/>
-      <w:r>
-        <w:t>React</w:t>
-      </w:r>
-      <w:proofErr w:type="spellEnd"/>
-      <w:r>
-        <w:t xml:space="preserve"> personalizables. Para ello cambiamos al directorio de nuestro proyecto e instalamos las dependencias.</w:t>
+        <w:t xml:space="preserve"> (no confundir con Next.js). Esta librería nos permitirá acceder a componentes de React personalizables. Para ello cambiamos al directorio de nuestro proyecto e instalamos las dependencias.</w:t>
       </w:r>
     </w:p>
     <w:p>
@@ -11612,7 +11434,7 @@
       <w:hyperlink r:id="rId31" w:anchor="manual-installation" w:history="1">
         <w:r>
           <w:rPr>
-            <w:rStyle w:val="Hipervnculo"/>
+            <w:rStyle w:val="Hyperlink"/>
           </w:rPr>
           <w:t>instalación manual</w:t>
         </w:r>
@@ -11735,7 +11557,6 @@
         <w:rPr>
           <w:noProof/>
         </w:rPr>
-        <w:lastRenderedPageBreak/>
         <w:drawing>
           <wp:inline distT="0" distB="0" distL="0" distR="0" wp14:anchorId="5DC789DF" wp14:editId="4494DE7E">
             <wp:extent cx="3868189" cy="2438400"/>
@@ -11783,19 +11604,19 @@
     <w:p>
       <w:pPr>
         <w:pStyle w:val="mono"/>
+      </w:pPr>
+    </w:p>
+    <w:p>
+      <w:pPr>
+        <w:pStyle w:val="mono"/>
         <w:numPr>
           <w:ilvl w:val="0"/>
           <w:numId w:val="7"/>
         </w:numPr>
       </w:pPr>
       <w:r>
-        <w:t>Creamos el archivo /app/</w:t>
+        <w:t>Creamos el archivo /app/providers.tsx</w:t>
       </w:r>
-      <w:proofErr w:type="spellStart"/>
-      <w:r>
-        <w:t>providers.tsx</w:t>
-      </w:r>
-      <w:proofErr w:type="spellEnd"/>
     </w:p>
     <w:p>
       <w:pPr>
@@ -11862,15 +11683,7 @@
         </w:numPr>
       </w:pPr>
       <w:r>
-        <w:t xml:space="preserve">Modificamos </w:t>
-      </w:r>
-      <w:proofErr w:type="spellStart"/>
-      <w:r>
-        <w:t>layout.tsx</w:t>
-      </w:r>
-      <w:proofErr w:type="spellEnd"/>
-      <w:r>
-        <w:t xml:space="preserve"> para que nuestra página sea envuelta en el proveedor de NextUI</w:t>
+        <w:t>Modificamos layout.tsx para que nuestra página sea envuelta en el proveedor de NextUI</w:t>
       </w:r>
     </w:p>
     <w:p>
@@ -11933,29 +11746,17 @@
         <w:pStyle w:val="mono"/>
       </w:pPr>
       <w:r>
-        <w:t xml:space="preserve">También incluiremos las librerías </w:t>
+        <w:t>También incluiremos las librerías clsx</w:t>
       </w:r>
-      <w:proofErr w:type="spellStart"/>
-      <w:r>
-        <w:t>clsx</w:t>
-      </w:r>
-      <w:proofErr w:type="spellEnd"/>
       <w:r>
         <w:t xml:space="preserve">, </w:t>
       </w:r>
-      <w:proofErr w:type="spellStart"/>
       <w:r>
         <w:t>tailwind-merge</w:t>
       </w:r>
-      <w:proofErr w:type="spellEnd"/>
       <w:r>
-        <w:t xml:space="preserve"> y </w:t>
+        <w:t xml:space="preserve"> y mini-svg-data-uri</w:t>
       </w:r>
-      <w:proofErr w:type="spellStart"/>
-      <w:r>
-        <w:t>mini-svg-data-uri</w:t>
-      </w:r>
-      <w:proofErr w:type="spellEnd"/>
       <w:r>
         <w:t xml:space="preserve"> para su posterior uso.</w:t>
       </w:r>
@@ -11970,6 +11771,9 @@
         <w:pStyle w:val="mono"/>
       </w:pPr>
       <w:r>
+        <w:rPr>
+          <w:noProof/>
+        </w:rPr>
         <w:drawing>
           <wp:inline distT="0" distB="0" distL="0" distR="0" wp14:anchorId="120718EC" wp14:editId="6AAE4A89">
             <wp:extent cx="4563112" cy="266737"/>
@@ -12012,10 +11816,172 @@
         <w:pStyle w:val="mono"/>
       </w:pPr>
     </w:p>
+    <w:p>
+      <w:pPr>
+        <w:pStyle w:val="mono"/>
+      </w:pPr>
+      <w:r>
+        <w:t>Con estas librerías podremos hacer uso de herramientas para crear muchos efectos visuales.</w:t>
+      </w:r>
+    </w:p>
+    <w:p>
+      <w:pPr>
+        <w:pStyle w:val="mono"/>
+      </w:pPr>
+    </w:p>
+    <w:p>
+      <w:pPr>
+        <w:pStyle w:val="mono"/>
+      </w:pPr>
+      <w:r>
+        <w:t xml:space="preserve">Una de estas librerías es Aceternity, para la cual también deberemos crear el archivo cn. Este archivo hace que mediante el uso de la función cn se haga usop de Tailwind-merge y clsx a la vez. CLSX sirve para aplicar estilos condicionales, por ejemplo, </w:t>
+      </w:r>
+      <w:r>
+        <w:t>cambiar el color del fondo al pulsar un botón. twMerge hace que no haya conflictos entre clases de Tailwind.</w:t>
+      </w:r>
+    </w:p>
+    <w:p>
+      <w:pPr>
+        <w:pStyle w:val="mono"/>
+      </w:pPr>
+    </w:p>
+    <w:p>
+      <w:pPr>
+        <w:pStyle w:val="mono"/>
+      </w:pPr>
+      <w:r>
+        <w:t>cn.ts</w:t>
+      </w:r>
+    </w:p>
+    <w:p>
+      <w:pPr>
+        <w:pStyle w:val="mono"/>
+      </w:pPr>
+      <w:r>
+        <w:drawing>
+          <wp:inline distT="0" distB="0" distL="0" distR="0" wp14:anchorId="2CFA8B5B" wp14:editId="5FAF222F">
+            <wp:extent cx="4124901" cy="1409897"/>
+            <wp:effectExtent l="0" t="0" r="9525" b="0"/>
+            <wp:docPr id="1580650861" name="Picture 1" descr="A screen shot of a computer code&#10;&#10;Description automatically generated"/>
+            <wp:cNvGraphicFramePr>
+              <a:graphicFrameLocks xmlns:a="http://schemas.openxmlformats.org/drawingml/2006/main" noChangeAspect="1"/>
+            </wp:cNvGraphicFramePr>
+            <a:graphic xmlns:a="http://schemas.openxmlformats.org/drawingml/2006/main">
+              <a:graphicData uri="http://schemas.openxmlformats.org/drawingml/2006/picture">
+                <pic:pic xmlns:pic="http://schemas.openxmlformats.org/drawingml/2006/picture">
+                  <pic:nvPicPr>
+                    <pic:cNvPr id="1580650861" name="Picture 1" descr="A screen shot of a computer code&#10;&#10;Description automatically generated"/>
+                    <pic:cNvPicPr/>
+                  </pic:nvPicPr>
+                  <pic:blipFill>
+                    <a:blip r:embed="rId37"/>
+                    <a:stretch>
+                      <a:fillRect/>
+                    </a:stretch>
+                  </pic:blipFill>
+                  <pic:spPr>
+                    <a:xfrm>
+                      <a:off x="0" y="0"/>
+                      <a:ext cx="4124901" cy="1409897"/>
+                    </a:xfrm>
+                    <a:prstGeom prst="rect">
+                      <a:avLst/>
+                    </a:prstGeom>
+                  </pic:spPr>
+                </pic:pic>
+              </a:graphicData>
+            </a:graphic>
+          </wp:inline>
+        </w:drawing>
+      </w:r>
+    </w:p>
+    <w:p>
+      <w:pPr>
+        <w:pStyle w:val="mono"/>
+      </w:pPr>
+    </w:p>
+    <w:p>
+      <w:pPr>
+        <w:pStyle w:val="mono"/>
+      </w:pPr>
+      <w:r>
+        <w:t xml:space="preserve">También instalaremos la librería </w:t>
+      </w:r>
+      <w:hyperlink r:id="rId38" w:history="1">
+        <w:r>
+          <w:rPr>
+            <w:rStyle w:val="Hyperlink"/>
+          </w:rPr>
+          <w:t>tsPar</w:t>
+        </w:r>
+        <w:r>
+          <w:rPr>
+            <w:rStyle w:val="Hyperlink"/>
+          </w:rPr>
+          <w:t>t</w:t>
+        </w:r>
+        <w:r>
+          <w:rPr>
+            <w:rStyle w:val="Hyperlink"/>
+          </w:rPr>
+          <w:t>icles</w:t>
+        </w:r>
+      </w:hyperlink>
+      <w:r>
+        <w:t>, para crear muchos efectos relacionados con partículas. Explicaré esto cuando lo usemos.</w:t>
+      </w:r>
+    </w:p>
+    <w:p>
+      <w:pPr>
+        <w:pStyle w:val="mono"/>
+      </w:pPr>
+    </w:p>
+    <w:p>
+      <w:pPr>
+        <w:pStyle w:val="mono"/>
+      </w:pPr>
+      <w:r>
+        <w:drawing>
+          <wp:inline distT="0" distB="0" distL="0" distR="0" wp14:anchorId="001C139B" wp14:editId="5028DB4D">
+            <wp:extent cx="4887007" cy="228632"/>
+            <wp:effectExtent l="0" t="0" r="0" b="0"/>
+            <wp:docPr id="73784694" name="Picture 1"/>
+            <wp:cNvGraphicFramePr>
+              <a:graphicFrameLocks xmlns:a="http://schemas.openxmlformats.org/drawingml/2006/main" noChangeAspect="1"/>
+            </wp:cNvGraphicFramePr>
+            <a:graphic xmlns:a="http://schemas.openxmlformats.org/drawingml/2006/main">
+              <a:graphicData uri="http://schemas.openxmlformats.org/drawingml/2006/picture">
+                <pic:pic xmlns:pic="http://schemas.openxmlformats.org/drawingml/2006/picture">
+                  <pic:nvPicPr>
+                    <pic:cNvPr id="73784694" name=""/>
+                    <pic:cNvPicPr/>
+                  </pic:nvPicPr>
+                  <pic:blipFill>
+                    <a:blip r:embed="rId39"/>
+                    <a:stretch>
+                      <a:fillRect/>
+                    </a:stretch>
+                  </pic:blipFill>
+                  <pic:spPr>
+                    <a:xfrm>
+                      <a:off x="0" y="0"/>
+                      <a:ext cx="4887007" cy="228632"/>
+                    </a:xfrm>
+                    <a:prstGeom prst="rect">
+                      <a:avLst/>
+                    </a:prstGeom>
+                  </pic:spPr>
+                </pic:pic>
+              </a:graphicData>
+            </a:graphic>
+          </wp:inline>
+        </w:drawing>
+      </w:r>
+    </w:p>
     <w:sectPr>
-      <w:headerReference w:type="default" r:id="rId37"/>
-      <w:footerReference w:type="even" r:id="rId38"/>
-      <w:footerReference w:type="default" r:id="rId39"/>
+      <w:headerReference w:type="default" r:id="rId40"/>
+      <w:footerReference w:type="even" r:id="rId41"/>
+      <w:footerReference w:type="default" r:id="rId42"/>
       <w:pgSz w:w="12240" w:h="15840" w:code="1"/>
       <w:pgMar w:top="720" w:right="720" w:bottom="720" w:left="720" w:header="709" w:footer="709" w:gutter="0"/>
       <w:cols w:space="708"/>
@@ -12027,7 +11993,7 @@
 </file>
 
 <file path=word/endnotes.xml><?xml version="1.0" encoding="utf-8"?>
-<w:endnotes xmlns:wpc="http://schemas.microsoft.com/office/word/2010/wordprocessingCanvas" xmlns:cx="http://schemas.microsoft.com/office/drawing/2014/chartex" xmlns:cx1="http://schemas.microsoft.com/office/drawing/2015/9/8/chartex" xmlns:cx2="http://schemas.microsoft.com/office/drawing/2015/10/21/chartex" xmlns:cx3="http://schemas.microsoft.com/office/drawing/2016/5/9/chartex" xmlns:cx4="http://schemas.microsoft.com/office/drawing/2016/5/10/chartex" xmlns:cx5="http://schemas.microsoft.com/office/drawing/2016/5/11/chartex" xmlns:cx6="http://schemas.microsoft.com/office/drawing/2016/5/12/chartex" xmlns:cx7="http://schemas.microsoft.com/office/drawing/2016/5/13/chartex" xmlns:cx8="http://schemas.microsoft.com/office/drawing/2016/5/14/chartex" xmlns:mc="http://schemas.openxmlformats.org/markup-compatibility/2006" xmlns:aink="http://schemas.microsoft.com/office/drawing/2016/ink" xmlns:am3d="http://schemas.microsoft.com/office/drawing/2017/model3d" xmlns:o="urn:schemas-microsoft-com:office:office" xmlns:oel="http://schemas.microsoft.com/office/2019/extlst" xmlns:r="http://schemas.openxmlformats.org/officeDocument/2006/relationships" xmlns:m="http://schemas.openxmlformats.org/officeDocument/2006/math" xmlns:v="urn:schemas-microsoft-com:vml" xmlns:wp14="http://schemas.microsoft.com/office/word/2010/wordprocessingDrawing" xmlns:wp="http://schemas.openxmlformats.org/drawingml/2006/wordprocessingDrawing" xmlns:w10="urn:schemas-microsoft-com:office:word" xmlns:w="http://schemas.openxmlformats.org/wordprocessingml/2006/main" xmlns:w14="http://schemas.microsoft.com/office/word/2010/wordml" xmlns:w15="http://schemas.microsoft.com/office/word/2012/wordml" xmlns:w16cex="http://schemas.microsoft.com/office/word/2018/wordml/cex" xmlns:w16cid="http://schemas.microsoft.com/office/word/2016/wordml/cid" xmlns:w16="http://schemas.microsoft.com/office/word/2018/wordml" xmlns:w16sdtdh="http://schemas.microsoft.com/office/word/2020/wordml/sdtdatahash" xmlns:w16se="http://schemas.microsoft.com/office/word/2015/wordml/symex" xmlns:wpg="http://schemas.microsoft.com/office/word/2010/wordprocessingGroup" xmlns:wpi="http://schemas.microsoft.com/office/word/2010/wordprocessingInk" xmlns:wne="http://schemas.microsoft.com/office/word/2006/wordml" xmlns:wps="http://schemas.microsoft.com/office/word/2010/wordprocessingShape" mc:Ignorable="w14 w15 w16se w16cid w16 w16cex w16sdtdh wp14">
+<w:endnotes xmlns:wpc="http://schemas.microsoft.com/office/word/2010/wordprocessingCanvas" xmlns:cx="http://schemas.microsoft.com/office/drawing/2014/chartex" xmlns:cx1="http://schemas.microsoft.com/office/drawing/2015/9/8/chartex" xmlns:cx2="http://schemas.microsoft.com/office/drawing/2015/10/21/chartex" xmlns:cx3="http://schemas.microsoft.com/office/drawing/2016/5/9/chartex" xmlns:cx4="http://schemas.microsoft.com/office/drawing/2016/5/10/chartex" xmlns:cx5="http://schemas.microsoft.com/office/drawing/2016/5/11/chartex" xmlns:cx6="http://schemas.microsoft.com/office/drawing/2016/5/12/chartex" xmlns:cx7="http://schemas.microsoft.com/office/drawing/2016/5/13/chartex" xmlns:cx8="http://schemas.microsoft.com/office/drawing/2016/5/14/chartex" xmlns:mc="http://schemas.openxmlformats.org/markup-compatibility/2006" xmlns:aink="http://schemas.microsoft.com/office/drawing/2016/ink" xmlns:am3d="http://schemas.microsoft.com/office/drawing/2017/model3d" xmlns:o="urn:schemas-microsoft-com:office:office" xmlns:oel="http://schemas.microsoft.com/office/2019/extlst" xmlns:r="http://schemas.openxmlformats.org/officeDocument/2006/relationships" xmlns:m="http://schemas.openxmlformats.org/officeDocument/2006/math" xmlns:v="urn:schemas-microsoft-com:vml" xmlns:wp14="http://schemas.microsoft.com/office/word/2010/wordprocessingDrawing" xmlns:wp="http://schemas.openxmlformats.org/drawingml/2006/wordprocessingDrawing" xmlns:w10="urn:schemas-microsoft-com:office:word" xmlns:w="http://schemas.openxmlformats.org/wordprocessingml/2006/main" xmlns:w14="http://schemas.microsoft.com/office/word/2010/wordml" xmlns:w15="http://schemas.microsoft.com/office/word/2012/wordml" xmlns:w16cex="http://schemas.microsoft.com/office/word/2018/wordml/cex" xmlns:w16cid="http://schemas.microsoft.com/office/word/2016/wordml/cid" xmlns:w16="http://schemas.microsoft.com/office/word/2018/wordml" xmlns:w16du="http://schemas.microsoft.com/office/word/2023/wordml/word16du" xmlns:w16sdtdh="http://schemas.microsoft.com/office/word/2020/wordml/sdtdatahash" xmlns:w16se="http://schemas.microsoft.com/office/word/2015/wordml/symex" xmlns:wpg="http://schemas.microsoft.com/office/word/2010/wordprocessingGroup" xmlns:wpi="http://schemas.microsoft.com/office/word/2010/wordprocessingInk" xmlns:wne="http://schemas.microsoft.com/office/word/2006/wordml" xmlns:wps="http://schemas.microsoft.com/office/word/2010/wordprocessingShape" mc:Ignorable="w14 w15 w16se w16cid w16 w16cex w16sdtdh w16du wp14">
   <w:endnote w:type="separator" w:id="-1">
     <w:p>
       <w:r>
@@ -12046,11 +12012,11 @@
 </file>
 
 <file path=word/footer1.xml><?xml version="1.0" encoding="utf-8"?>
-<w:ftr xmlns:wpc="http://schemas.microsoft.com/office/word/2010/wordprocessingCanvas" xmlns:cx="http://schemas.microsoft.com/office/drawing/2014/chartex" xmlns:cx1="http://schemas.microsoft.com/office/drawing/2015/9/8/chartex" xmlns:cx2="http://schemas.microsoft.com/office/drawing/2015/10/21/chartex" xmlns:cx3="http://schemas.microsoft.com/office/drawing/2016/5/9/chartex" xmlns:cx4="http://schemas.microsoft.com/office/drawing/2016/5/10/chartex" xmlns:cx5="http://schemas.microsoft.com/office/drawing/2016/5/11/chartex" xmlns:cx6="http://schemas.microsoft.com/office/drawing/2016/5/12/chartex" xmlns:cx7="http://schemas.microsoft.com/office/drawing/2016/5/13/chartex" xmlns:cx8="http://schemas.microsoft.com/office/drawing/2016/5/14/chartex" xmlns:mc="http://schemas.openxmlformats.org/markup-compatibility/2006" xmlns:aink="http://schemas.microsoft.com/office/drawing/2016/ink" xmlns:am3d="http://schemas.microsoft.com/office/drawing/2017/model3d" xmlns:o="urn:schemas-microsoft-com:office:office" xmlns:oel="http://schemas.microsoft.com/office/2019/extlst" xmlns:r="http://schemas.openxmlformats.org/officeDocument/2006/relationships" xmlns:m="http://schemas.openxmlformats.org/officeDocument/2006/math" xmlns:v="urn:schemas-microsoft-com:vml" xmlns:wp14="http://schemas.microsoft.com/office/word/2010/wordprocessingDrawing" xmlns:wp="http://schemas.openxmlformats.org/drawingml/2006/wordprocessingDrawing" xmlns:w10="urn:schemas-microsoft-com:office:word" xmlns:w="http://schemas.openxmlformats.org/wordprocessingml/2006/main" xmlns:w14="http://schemas.microsoft.com/office/word/2010/wordml" xmlns:w15="http://schemas.microsoft.com/office/word/2012/wordml" xmlns:w16cex="http://schemas.microsoft.com/office/word/2018/wordml/cex" xmlns:w16cid="http://schemas.microsoft.com/office/word/2016/wordml/cid" xmlns:w16="http://schemas.microsoft.com/office/word/2018/wordml" xmlns:w16sdtdh="http://schemas.microsoft.com/office/word/2020/wordml/sdtdatahash" xmlns:w16se="http://schemas.microsoft.com/office/word/2015/wordml/symex" xmlns:wpg="http://schemas.microsoft.com/office/word/2010/wordprocessingGroup" xmlns:wpi="http://schemas.microsoft.com/office/word/2010/wordprocessingInk" xmlns:wne="http://schemas.microsoft.com/office/word/2006/wordml" xmlns:wps="http://schemas.microsoft.com/office/word/2010/wordprocessingShape" mc:Ignorable="w14 w15 w16se w16cid w16 w16cex w16sdtdh wp14">
+<w:ftr xmlns:wpc="http://schemas.microsoft.com/office/word/2010/wordprocessingCanvas" xmlns:cx="http://schemas.microsoft.com/office/drawing/2014/chartex" xmlns:cx1="http://schemas.microsoft.com/office/drawing/2015/9/8/chartex" xmlns:cx2="http://schemas.microsoft.com/office/drawing/2015/10/21/chartex" xmlns:cx3="http://schemas.microsoft.com/office/drawing/2016/5/9/chartex" xmlns:cx4="http://schemas.microsoft.com/office/drawing/2016/5/10/chartex" xmlns:cx5="http://schemas.microsoft.com/office/drawing/2016/5/11/chartex" xmlns:cx6="http://schemas.microsoft.com/office/drawing/2016/5/12/chartex" xmlns:cx7="http://schemas.microsoft.com/office/drawing/2016/5/13/chartex" xmlns:cx8="http://schemas.microsoft.com/office/drawing/2016/5/14/chartex" xmlns:mc="http://schemas.openxmlformats.org/markup-compatibility/2006" xmlns:aink="http://schemas.microsoft.com/office/drawing/2016/ink" xmlns:am3d="http://schemas.microsoft.com/office/drawing/2017/model3d" xmlns:o="urn:schemas-microsoft-com:office:office" xmlns:oel="http://schemas.microsoft.com/office/2019/extlst" xmlns:r="http://schemas.openxmlformats.org/officeDocument/2006/relationships" xmlns:m="http://schemas.openxmlformats.org/officeDocument/2006/math" xmlns:v="urn:schemas-microsoft-com:vml" xmlns:wp14="http://schemas.microsoft.com/office/word/2010/wordprocessingDrawing" xmlns:wp="http://schemas.openxmlformats.org/drawingml/2006/wordprocessingDrawing" xmlns:w10="urn:schemas-microsoft-com:office:word" xmlns:w="http://schemas.openxmlformats.org/wordprocessingml/2006/main" xmlns:w14="http://schemas.microsoft.com/office/word/2010/wordml" xmlns:w15="http://schemas.microsoft.com/office/word/2012/wordml" xmlns:w16cex="http://schemas.microsoft.com/office/word/2018/wordml/cex" xmlns:w16cid="http://schemas.microsoft.com/office/word/2016/wordml/cid" xmlns:w16="http://schemas.microsoft.com/office/word/2018/wordml" xmlns:w16du="http://schemas.microsoft.com/office/word/2023/wordml/word16du" xmlns:w16sdtdh="http://schemas.microsoft.com/office/word/2020/wordml/sdtdatahash" xmlns:w16se="http://schemas.microsoft.com/office/word/2015/wordml/symex" xmlns:wpg="http://schemas.microsoft.com/office/word/2010/wordprocessingGroup" xmlns:wpi="http://schemas.microsoft.com/office/word/2010/wordprocessingInk" xmlns:wne="http://schemas.microsoft.com/office/word/2006/wordml" xmlns:wps="http://schemas.microsoft.com/office/word/2010/wordprocessingShape" mc:Ignorable="w14 w15 w16se w16cid w16 w16cex w16sdtdh w16du wp14">
   <w:sdt>
     <w:sdtPr>
       <w:rPr>
-        <w:rStyle w:val="Nmerodepgina"/>
+        <w:rStyle w:val="PageNumber"/>
       </w:rPr>
       <w:id w:val="2138362992"/>
       <w:docPartObj>
@@ -12061,27 +12027,27 @@
     <w:sdtContent>
       <w:p>
         <w:pPr>
-          <w:pStyle w:val="Piedepgina"/>
+          <w:pStyle w:val="Footer"/>
           <w:framePr w:wrap="none" w:vAnchor="text" w:hAnchor="margin" w:xAlign="center" w:y="1"/>
           <w:rPr>
-            <w:rStyle w:val="Nmerodepgina"/>
+            <w:rStyle w:val="PageNumber"/>
           </w:rPr>
         </w:pPr>
         <w:r>
           <w:rPr>
-            <w:rStyle w:val="Nmerodepgina"/>
+            <w:rStyle w:val="PageNumber"/>
           </w:rPr>
           <w:fldChar w:fldCharType="begin"/>
         </w:r>
         <w:r>
           <w:rPr>
-            <w:rStyle w:val="Nmerodepgina"/>
+            <w:rStyle w:val="PageNumber"/>
           </w:rPr>
           <w:instrText xml:space="preserve"> PAGE </w:instrText>
         </w:r>
         <w:r>
           <w:rPr>
-            <w:rStyle w:val="Nmerodepgina"/>
+            <w:rStyle w:val="PageNumber"/>
           </w:rPr>
           <w:fldChar w:fldCharType="end"/>
         </w:r>
@@ -12091,7 +12057,7 @@
   <w:sdt>
     <w:sdtPr>
       <w:rPr>
-        <w:rStyle w:val="Nmerodepgina"/>
+        <w:rStyle w:val="PageNumber"/>
       </w:rPr>
       <w:id w:val="800887670"/>
       <w:docPartObj>
@@ -12102,27 +12068,27 @@
     <w:sdtContent>
       <w:p>
         <w:pPr>
-          <w:pStyle w:val="Piedepgina"/>
+          <w:pStyle w:val="Footer"/>
           <w:framePr w:wrap="none" w:vAnchor="text" w:hAnchor="margin" w:xAlign="right" w:y="1"/>
           <w:rPr>
-            <w:rStyle w:val="Nmerodepgina"/>
+            <w:rStyle w:val="PageNumber"/>
           </w:rPr>
         </w:pPr>
         <w:r>
           <w:rPr>
-            <w:rStyle w:val="Nmerodepgina"/>
+            <w:rStyle w:val="PageNumber"/>
           </w:rPr>
           <w:fldChar w:fldCharType="begin"/>
         </w:r>
         <w:r>
           <w:rPr>
-            <w:rStyle w:val="Nmerodepgina"/>
+            <w:rStyle w:val="PageNumber"/>
           </w:rPr>
           <w:instrText xml:space="preserve"> PAGE </w:instrText>
         </w:r>
         <w:r>
           <w:rPr>
-            <w:rStyle w:val="Nmerodepgina"/>
+            <w:rStyle w:val="PageNumber"/>
           </w:rPr>
           <w:fldChar w:fldCharType="end"/>
         </w:r>
@@ -12131,7 +12097,7 @@
   </w:sdt>
   <w:p>
     <w:pPr>
-      <w:pStyle w:val="Piedepgina"/>
+      <w:pStyle w:val="Footer"/>
       <w:ind w:right="360"/>
     </w:pPr>
   </w:p>
@@ -12139,7 +12105,7 @@
 </file>
 
 <file path=word/footer2.xml><?xml version="1.0" encoding="utf-8"?>
-<w:ftr xmlns:wpc="http://schemas.microsoft.com/office/word/2010/wordprocessingCanvas" xmlns:cx="http://schemas.microsoft.com/office/drawing/2014/chartex" xmlns:cx1="http://schemas.microsoft.com/office/drawing/2015/9/8/chartex" xmlns:cx2="http://schemas.microsoft.com/office/drawing/2015/10/21/chartex" xmlns:cx3="http://schemas.microsoft.com/office/drawing/2016/5/9/chartex" xmlns:cx4="http://schemas.microsoft.com/office/drawing/2016/5/10/chartex" xmlns:cx5="http://schemas.microsoft.com/office/drawing/2016/5/11/chartex" xmlns:cx6="http://schemas.microsoft.com/office/drawing/2016/5/12/chartex" xmlns:cx7="http://schemas.microsoft.com/office/drawing/2016/5/13/chartex" xmlns:cx8="http://schemas.microsoft.com/office/drawing/2016/5/14/chartex" xmlns:mc="http://schemas.openxmlformats.org/markup-compatibility/2006" xmlns:aink="http://schemas.microsoft.com/office/drawing/2016/ink" xmlns:am3d="http://schemas.microsoft.com/office/drawing/2017/model3d" xmlns:o="urn:schemas-microsoft-com:office:office" xmlns:oel="http://schemas.microsoft.com/office/2019/extlst" xmlns:r="http://schemas.openxmlformats.org/officeDocument/2006/relationships" xmlns:m="http://schemas.openxmlformats.org/officeDocument/2006/math" xmlns:v="urn:schemas-microsoft-com:vml" xmlns:wp14="http://schemas.microsoft.com/office/word/2010/wordprocessingDrawing" xmlns:wp="http://schemas.openxmlformats.org/drawingml/2006/wordprocessingDrawing" xmlns:w10="urn:schemas-microsoft-com:office:word" xmlns:w="http://schemas.openxmlformats.org/wordprocessingml/2006/main" xmlns:w14="http://schemas.microsoft.com/office/word/2010/wordml" xmlns:w15="http://schemas.microsoft.com/office/word/2012/wordml" xmlns:w16cex="http://schemas.microsoft.com/office/word/2018/wordml/cex" xmlns:w16cid="http://schemas.microsoft.com/office/word/2016/wordml/cid" xmlns:w16="http://schemas.microsoft.com/office/word/2018/wordml" xmlns:w16sdtdh="http://schemas.microsoft.com/office/word/2020/wordml/sdtdatahash" xmlns:w16se="http://schemas.microsoft.com/office/word/2015/wordml/symex" xmlns:wpg="http://schemas.microsoft.com/office/word/2010/wordprocessingGroup" xmlns:wpi="http://schemas.microsoft.com/office/word/2010/wordprocessingInk" xmlns:wne="http://schemas.microsoft.com/office/word/2006/wordml" xmlns:wps="http://schemas.microsoft.com/office/word/2010/wordprocessingShape" mc:Ignorable="w14 w15 w16se w16cid w16 w16cex w16sdtdh wp14">
+<w:ftr xmlns:wpc="http://schemas.microsoft.com/office/word/2010/wordprocessingCanvas" xmlns:cx="http://schemas.microsoft.com/office/drawing/2014/chartex" xmlns:cx1="http://schemas.microsoft.com/office/drawing/2015/9/8/chartex" xmlns:cx2="http://schemas.microsoft.com/office/drawing/2015/10/21/chartex" xmlns:cx3="http://schemas.microsoft.com/office/drawing/2016/5/9/chartex" xmlns:cx4="http://schemas.microsoft.com/office/drawing/2016/5/10/chartex" xmlns:cx5="http://schemas.microsoft.com/office/drawing/2016/5/11/chartex" xmlns:cx6="http://schemas.microsoft.com/office/drawing/2016/5/12/chartex" xmlns:cx7="http://schemas.microsoft.com/office/drawing/2016/5/13/chartex" xmlns:cx8="http://schemas.microsoft.com/office/drawing/2016/5/14/chartex" xmlns:mc="http://schemas.openxmlformats.org/markup-compatibility/2006" xmlns:aink="http://schemas.microsoft.com/office/drawing/2016/ink" xmlns:am3d="http://schemas.microsoft.com/office/drawing/2017/model3d" xmlns:o="urn:schemas-microsoft-com:office:office" xmlns:oel="http://schemas.microsoft.com/office/2019/extlst" xmlns:r="http://schemas.openxmlformats.org/officeDocument/2006/relationships" xmlns:m="http://schemas.openxmlformats.org/officeDocument/2006/math" xmlns:v="urn:schemas-microsoft-com:vml" xmlns:wp14="http://schemas.microsoft.com/office/word/2010/wordprocessingDrawing" xmlns:wp="http://schemas.openxmlformats.org/drawingml/2006/wordprocessingDrawing" xmlns:w10="urn:schemas-microsoft-com:office:word" xmlns:w="http://schemas.openxmlformats.org/wordprocessingml/2006/main" xmlns:w14="http://schemas.microsoft.com/office/word/2010/wordml" xmlns:w15="http://schemas.microsoft.com/office/word/2012/wordml" xmlns:w16cex="http://schemas.microsoft.com/office/word/2018/wordml/cex" xmlns:w16cid="http://schemas.microsoft.com/office/word/2016/wordml/cid" xmlns:w16="http://schemas.microsoft.com/office/word/2018/wordml" xmlns:w16du="http://schemas.microsoft.com/office/word/2023/wordml/word16du" xmlns:w16sdtdh="http://schemas.microsoft.com/office/word/2020/wordml/sdtdatahash" xmlns:w16se="http://schemas.microsoft.com/office/word/2015/wordml/symex" xmlns:wpg="http://schemas.microsoft.com/office/word/2010/wordprocessingGroup" xmlns:wpi="http://schemas.microsoft.com/office/word/2010/wordprocessingInk" xmlns:wne="http://schemas.microsoft.com/office/word/2006/wordml" xmlns:wps="http://schemas.microsoft.com/office/word/2010/wordprocessingShape" mc:Ignorable="w14 w15 w16se w16cid w16 w16cex w16sdtdh w16du wp14">
   <w:sdt>
     <w:sdtPr>
       <w:id w:val="1963838232"/>
@@ -12151,7 +12117,7 @@
     <w:sdtContent>
       <w:p>
         <w:pPr>
-          <w:pStyle w:val="Piedepgina"/>
+          <w:pStyle w:val="Footer"/>
         </w:pPr>
         <w:r>
           <w:fldChar w:fldCharType="begin"/>
@@ -12175,7 +12141,7 @@
 </file>
 
 <file path=word/footnotes.xml><?xml version="1.0" encoding="utf-8"?>
-<w:footnotes xmlns:wpc="http://schemas.microsoft.com/office/word/2010/wordprocessingCanvas" xmlns:cx="http://schemas.microsoft.com/office/drawing/2014/chartex" xmlns:cx1="http://schemas.microsoft.com/office/drawing/2015/9/8/chartex" xmlns:cx2="http://schemas.microsoft.com/office/drawing/2015/10/21/chartex" xmlns:cx3="http://schemas.microsoft.com/office/drawing/2016/5/9/chartex" xmlns:cx4="http://schemas.microsoft.com/office/drawing/2016/5/10/chartex" xmlns:cx5="http://schemas.microsoft.com/office/drawing/2016/5/11/chartex" xmlns:cx6="http://schemas.microsoft.com/office/drawing/2016/5/12/chartex" xmlns:cx7="http://schemas.microsoft.com/office/drawing/2016/5/13/chartex" xmlns:cx8="http://schemas.microsoft.com/office/drawing/2016/5/14/chartex" xmlns:mc="http://schemas.openxmlformats.org/markup-compatibility/2006" xmlns:aink="http://schemas.microsoft.com/office/drawing/2016/ink" xmlns:am3d="http://schemas.microsoft.com/office/drawing/2017/model3d" xmlns:o="urn:schemas-microsoft-com:office:office" xmlns:oel="http://schemas.microsoft.com/office/2019/extlst" xmlns:r="http://schemas.openxmlformats.org/officeDocument/2006/relationships" xmlns:m="http://schemas.openxmlformats.org/officeDocument/2006/math" xmlns:v="urn:schemas-microsoft-com:vml" xmlns:wp14="http://schemas.microsoft.com/office/word/2010/wordprocessingDrawing" xmlns:wp="http://schemas.openxmlformats.org/drawingml/2006/wordprocessingDrawing" xmlns:w10="urn:schemas-microsoft-com:office:word" xmlns:w="http://schemas.openxmlformats.org/wordprocessingml/2006/main" xmlns:w14="http://schemas.microsoft.com/office/word/2010/wordml" xmlns:w15="http://schemas.microsoft.com/office/word/2012/wordml" xmlns:w16cex="http://schemas.microsoft.com/office/word/2018/wordml/cex" xmlns:w16cid="http://schemas.microsoft.com/office/word/2016/wordml/cid" xmlns:w16="http://schemas.microsoft.com/office/word/2018/wordml" xmlns:w16sdtdh="http://schemas.microsoft.com/office/word/2020/wordml/sdtdatahash" xmlns:w16se="http://schemas.microsoft.com/office/word/2015/wordml/symex" xmlns:wpg="http://schemas.microsoft.com/office/word/2010/wordprocessingGroup" xmlns:wpi="http://schemas.microsoft.com/office/word/2010/wordprocessingInk" xmlns:wne="http://schemas.microsoft.com/office/word/2006/wordml" xmlns:wps="http://schemas.microsoft.com/office/word/2010/wordprocessingShape" mc:Ignorable="w14 w15 w16se w16cid w16 w16cex w16sdtdh wp14">
+<w:footnotes xmlns:wpc="http://schemas.microsoft.com/office/word/2010/wordprocessingCanvas" xmlns:cx="http://schemas.microsoft.com/office/drawing/2014/chartex" xmlns:cx1="http://schemas.microsoft.com/office/drawing/2015/9/8/chartex" xmlns:cx2="http://schemas.microsoft.com/office/drawing/2015/10/21/chartex" xmlns:cx3="http://schemas.microsoft.com/office/drawing/2016/5/9/chartex" xmlns:cx4="http://schemas.microsoft.com/office/drawing/2016/5/10/chartex" xmlns:cx5="http://schemas.microsoft.com/office/drawing/2016/5/11/chartex" xmlns:cx6="http://schemas.microsoft.com/office/drawing/2016/5/12/chartex" xmlns:cx7="http://schemas.microsoft.com/office/drawing/2016/5/13/chartex" xmlns:cx8="http://schemas.microsoft.com/office/drawing/2016/5/14/chartex" xmlns:mc="http://schemas.openxmlformats.org/markup-compatibility/2006" xmlns:aink="http://schemas.microsoft.com/office/drawing/2016/ink" xmlns:am3d="http://schemas.microsoft.com/office/drawing/2017/model3d" xmlns:o="urn:schemas-microsoft-com:office:office" xmlns:oel="http://schemas.microsoft.com/office/2019/extlst" xmlns:r="http://schemas.openxmlformats.org/officeDocument/2006/relationships" xmlns:m="http://schemas.openxmlformats.org/officeDocument/2006/math" xmlns:v="urn:schemas-microsoft-com:vml" xmlns:wp14="http://schemas.microsoft.com/office/word/2010/wordprocessingDrawing" xmlns:wp="http://schemas.openxmlformats.org/drawingml/2006/wordprocessingDrawing" xmlns:w10="urn:schemas-microsoft-com:office:word" xmlns:w="http://schemas.openxmlformats.org/wordprocessingml/2006/main" xmlns:w14="http://schemas.microsoft.com/office/word/2010/wordml" xmlns:w15="http://schemas.microsoft.com/office/word/2012/wordml" xmlns:w16cex="http://schemas.microsoft.com/office/word/2018/wordml/cex" xmlns:w16cid="http://schemas.microsoft.com/office/word/2016/wordml/cid" xmlns:w16="http://schemas.microsoft.com/office/word/2018/wordml" xmlns:w16du="http://schemas.microsoft.com/office/word/2023/wordml/word16du" xmlns:w16sdtdh="http://schemas.microsoft.com/office/word/2020/wordml/sdtdatahash" xmlns:w16se="http://schemas.microsoft.com/office/word/2015/wordml/symex" xmlns:wpg="http://schemas.microsoft.com/office/word/2010/wordprocessingGroup" xmlns:wpi="http://schemas.microsoft.com/office/word/2010/wordprocessingInk" xmlns:wne="http://schemas.microsoft.com/office/word/2006/wordml" xmlns:wps="http://schemas.microsoft.com/office/word/2010/wordprocessingShape" mc:Ignorable="w14 w15 w16se w16cid w16 w16cex w16sdtdh w16du wp14">
   <w:footnote w:type="separator" w:id="-1">
     <w:p>
       <w:r>
@@ -12194,7 +12160,7 @@
 </file>
 
 <file path=word/header1.xml><?xml version="1.0" encoding="utf-8"?>
-<w:hdr xmlns:wpc="http://schemas.microsoft.com/office/word/2010/wordprocessingCanvas" xmlns:cx="http://schemas.microsoft.com/office/drawing/2014/chartex" xmlns:cx1="http://schemas.microsoft.com/office/drawing/2015/9/8/chartex" xmlns:cx2="http://schemas.microsoft.com/office/drawing/2015/10/21/chartex" xmlns:cx3="http://schemas.microsoft.com/office/drawing/2016/5/9/chartex" xmlns:cx4="http://schemas.microsoft.com/office/drawing/2016/5/10/chartex" xmlns:cx5="http://schemas.microsoft.com/office/drawing/2016/5/11/chartex" xmlns:cx6="http://schemas.microsoft.com/office/drawing/2016/5/12/chartex" xmlns:cx7="http://schemas.microsoft.com/office/drawing/2016/5/13/chartex" xmlns:cx8="http://schemas.microsoft.com/office/drawing/2016/5/14/chartex" xmlns:mc="http://schemas.openxmlformats.org/markup-compatibility/2006" xmlns:aink="http://schemas.microsoft.com/office/drawing/2016/ink" xmlns:am3d="http://schemas.microsoft.com/office/drawing/2017/model3d" xmlns:o="urn:schemas-microsoft-com:office:office" xmlns:oel="http://schemas.microsoft.com/office/2019/extlst" xmlns:r="http://schemas.openxmlformats.org/officeDocument/2006/relationships" xmlns:m="http://schemas.openxmlformats.org/officeDocument/2006/math" xmlns:v="urn:schemas-microsoft-com:vml" xmlns:wp14="http://schemas.microsoft.com/office/word/2010/wordprocessingDrawing" xmlns:wp="http://schemas.openxmlformats.org/drawingml/2006/wordprocessingDrawing" xmlns:w10="urn:schemas-microsoft-com:office:word" xmlns:w="http://schemas.openxmlformats.org/wordprocessingml/2006/main" xmlns:w14="http://schemas.microsoft.com/office/word/2010/wordml" xmlns:w15="http://schemas.microsoft.com/office/word/2012/wordml" xmlns:w16cex="http://schemas.microsoft.com/office/word/2018/wordml/cex" xmlns:w16cid="http://schemas.microsoft.com/office/word/2016/wordml/cid" xmlns:w16="http://schemas.microsoft.com/office/word/2018/wordml" xmlns:w16sdtdh="http://schemas.microsoft.com/office/word/2020/wordml/sdtdatahash" xmlns:w16se="http://schemas.microsoft.com/office/word/2015/wordml/symex" xmlns:wpg="http://schemas.microsoft.com/office/word/2010/wordprocessingGroup" xmlns:wpi="http://schemas.microsoft.com/office/word/2010/wordprocessingInk" xmlns:wne="http://schemas.microsoft.com/office/word/2006/wordml" xmlns:wps="http://schemas.microsoft.com/office/word/2010/wordprocessingShape" mc:Ignorable="w14 w15 w16se w16cid w16 w16cex w16sdtdh wp14">
+<w:hdr xmlns:wpc="http://schemas.microsoft.com/office/word/2010/wordprocessingCanvas" xmlns:cx="http://schemas.microsoft.com/office/drawing/2014/chartex" xmlns:cx1="http://schemas.microsoft.com/office/drawing/2015/9/8/chartex" xmlns:cx2="http://schemas.microsoft.com/office/drawing/2015/10/21/chartex" xmlns:cx3="http://schemas.microsoft.com/office/drawing/2016/5/9/chartex" xmlns:cx4="http://schemas.microsoft.com/office/drawing/2016/5/10/chartex" xmlns:cx5="http://schemas.microsoft.com/office/drawing/2016/5/11/chartex" xmlns:cx6="http://schemas.microsoft.com/office/drawing/2016/5/12/chartex" xmlns:cx7="http://schemas.microsoft.com/office/drawing/2016/5/13/chartex" xmlns:cx8="http://schemas.microsoft.com/office/drawing/2016/5/14/chartex" xmlns:mc="http://schemas.openxmlformats.org/markup-compatibility/2006" xmlns:aink="http://schemas.microsoft.com/office/drawing/2016/ink" xmlns:am3d="http://schemas.microsoft.com/office/drawing/2017/model3d" xmlns:o="urn:schemas-microsoft-com:office:office" xmlns:oel="http://schemas.microsoft.com/office/2019/extlst" xmlns:r="http://schemas.openxmlformats.org/officeDocument/2006/relationships" xmlns:m="http://schemas.openxmlformats.org/officeDocument/2006/math" xmlns:v="urn:schemas-microsoft-com:vml" xmlns:wp14="http://schemas.microsoft.com/office/word/2010/wordprocessingDrawing" xmlns:wp="http://schemas.openxmlformats.org/drawingml/2006/wordprocessingDrawing" xmlns:w10="urn:schemas-microsoft-com:office:word" xmlns:w="http://schemas.openxmlformats.org/wordprocessingml/2006/main" xmlns:w14="http://schemas.microsoft.com/office/word/2010/wordml" xmlns:w15="http://schemas.microsoft.com/office/word/2012/wordml" xmlns:w16cex="http://schemas.microsoft.com/office/word/2018/wordml/cex" xmlns:w16cid="http://schemas.microsoft.com/office/word/2016/wordml/cid" xmlns:w16="http://schemas.microsoft.com/office/word/2018/wordml" xmlns:w16du="http://schemas.microsoft.com/office/word/2023/wordml/word16du" xmlns:w16sdtdh="http://schemas.microsoft.com/office/word/2020/wordml/sdtdatahash" xmlns:w16se="http://schemas.microsoft.com/office/word/2015/wordml/symex" xmlns:wpg="http://schemas.microsoft.com/office/word/2010/wordprocessingGroup" xmlns:wpi="http://schemas.microsoft.com/office/word/2010/wordprocessingInk" xmlns:wne="http://schemas.microsoft.com/office/word/2006/wordml" xmlns:wps="http://schemas.microsoft.com/office/word/2010/wordprocessingShape" mc:Ignorable="w14 w15 w16se w16cid w16 w16cex w16sdtdh w16du wp14">
   <w:sdt>
     <w:sdtPr>
       <w:rPr>
@@ -12212,7 +12178,7 @@
     <w:sdtContent>
       <w:p>
         <w:pPr>
-          <w:pStyle w:val="Encabezado"/>
+          <w:pStyle w:val="Header"/>
           <w:tabs>
             <w:tab w:val="clear" w:pos="4680"/>
             <w:tab w:val="clear" w:pos="9360"/>
@@ -12232,14 +12198,14 @@
   </w:sdt>
   <w:p>
     <w:pPr>
-      <w:pStyle w:val="Encabezado"/>
+      <w:pStyle w:val="Header"/>
     </w:pPr>
   </w:p>
 </w:hdr>
 </file>
 
 <file path=word/numbering.xml><?xml version="1.0" encoding="utf-8"?>
-<w:numbering xmlns:wpc="http://schemas.microsoft.com/office/word/2010/wordprocessingCanvas" xmlns:cx="http://schemas.microsoft.com/office/drawing/2014/chartex" xmlns:cx1="http://schemas.microsoft.com/office/drawing/2015/9/8/chartex" xmlns:cx2="http://schemas.microsoft.com/office/drawing/2015/10/21/chartex" xmlns:cx3="http://schemas.microsoft.com/office/drawing/2016/5/9/chartex" xmlns:cx4="http://schemas.microsoft.com/office/drawing/2016/5/10/chartex" xmlns:cx5="http://schemas.microsoft.com/office/drawing/2016/5/11/chartex" xmlns:cx6="http://schemas.microsoft.com/office/drawing/2016/5/12/chartex" xmlns:cx7="http://schemas.microsoft.com/office/drawing/2016/5/13/chartex" xmlns:cx8="http://schemas.microsoft.com/office/drawing/2016/5/14/chartex" xmlns:mc="http://schemas.openxmlformats.org/markup-compatibility/2006" xmlns:aink="http://schemas.microsoft.com/office/drawing/2016/ink" xmlns:am3d="http://schemas.microsoft.com/office/drawing/2017/model3d" xmlns:o="urn:schemas-microsoft-com:office:office" xmlns:oel="http://schemas.microsoft.com/office/2019/extlst" xmlns:r="http://schemas.openxmlformats.org/officeDocument/2006/relationships" xmlns:m="http://schemas.openxmlformats.org/officeDocument/2006/math" xmlns:v="urn:schemas-microsoft-com:vml" xmlns:wp14="http://schemas.microsoft.com/office/word/2010/wordprocessingDrawing" xmlns:wp="http://schemas.openxmlformats.org/drawingml/2006/wordprocessingDrawing" xmlns:w10="urn:schemas-microsoft-com:office:word" xmlns:w="http://schemas.openxmlformats.org/wordprocessingml/2006/main" xmlns:w14="http://schemas.microsoft.com/office/word/2010/wordml" xmlns:w15="http://schemas.microsoft.com/office/word/2012/wordml" xmlns:w16cex="http://schemas.microsoft.com/office/word/2018/wordml/cex" xmlns:w16cid="http://schemas.microsoft.com/office/word/2016/wordml/cid" xmlns:w16="http://schemas.microsoft.com/office/word/2018/wordml" xmlns:w16sdtdh="http://schemas.microsoft.com/office/word/2020/wordml/sdtdatahash" xmlns:w16se="http://schemas.microsoft.com/office/word/2015/wordml/symex" xmlns:wpg="http://schemas.microsoft.com/office/word/2010/wordprocessingGroup" xmlns:wpi="http://schemas.microsoft.com/office/word/2010/wordprocessingInk" xmlns:wne="http://schemas.microsoft.com/office/word/2006/wordml" xmlns:wps="http://schemas.microsoft.com/office/word/2010/wordprocessingShape" mc:Ignorable="w14 w15 w16se w16cid w16 w16cex w16sdtdh wp14">
+<w:numbering xmlns:wpc="http://schemas.microsoft.com/office/word/2010/wordprocessingCanvas" xmlns:cx="http://schemas.microsoft.com/office/drawing/2014/chartex" xmlns:cx1="http://schemas.microsoft.com/office/drawing/2015/9/8/chartex" xmlns:cx2="http://schemas.microsoft.com/office/drawing/2015/10/21/chartex" xmlns:cx3="http://schemas.microsoft.com/office/drawing/2016/5/9/chartex" xmlns:cx4="http://schemas.microsoft.com/office/drawing/2016/5/10/chartex" xmlns:cx5="http://schemas.microsoft.com/office/drawing/2016/5/11/chartex" xmlns:cx6="http://schemas.microsoft.com/office/drawing/2016/5/12/chartex" xmlns:cx7="http://schemas.microsoft.com/office/drawing/2016/5/13/chartex" xmlns:cx8="http://schemas.microsoft.com/office/drawing/2016/5/14/chartex" xmlns:mc="http://schemas.openxmlformats.org/markup-compatibility/2006" xmlns:aink="http://schemas.microsoft.com/office/drawing/2016/ink" xmlns:am3d="http://schemas.microsoft.com/office/drawing/2017/model3d" xmlns:o="urn:schemas-microsoft-com:office:office" xmlns:oel="http://schemas.microsoft.com/office/2019/extlst" xmlns:r="http://schemas.openxmlformats.org/officeDocument/2006/relationships" xmlns:m="http://schemas.openxmlformats.org/officeDocument/2006/math" xmlns:v="urn:schemas-microsoft-com:vml" xmlns:wp14="http://schemas.microsoft.com/office/word/2010/wordprocessingDrawing" xmlns:wp="http://schemas.openxmlformats.org/drawingml/2006/wordprocessingDrawing" xmlns:w10="urn:schemas-microsoft-com:office:word" xmlns:w="http://schemas.openxmlformats.org/wordprocessingml/2006/main" xmlns:w14="http://schemas.microsoft.com/office/word/2010/wordml" xmlns:w15="http://schemas.microsoft.com/office/word/2012/wordml" xmlns:w16cex="http://schemas.microsoft.com/office/word/2018/wordml/cex" xmlns:w16cid="http://schemas.microsoft.com/office/word/2016/wordml/cid" xmlns:w16="http://schemas.microsoft.com/office/word/2018/wordml" xmlns:w16du="http://schemas.microsoft.com/office/word/2023/wordml/word16du" xmlns:w16sdtdh="http://schemas.microsoft.com/office/word/2020/wordml/sdtdatahash" xmlns:w16se="http://schemas.microsoft.com/office/word/2015/wordml/symex" xmlns:wpg="http://schemas.microsoft.com/office/word/2010/wordprocessingGroup" xmlns:wpi="http://schemas.microsoft.com/office/word/2010/wordprocessingInk" xmlns:wne="http://schemas.microsoft.com/office/word/2006/wordml" xmlns:wps="http://schemas.microsoft.com/office/word/2010/wordprocessingShape" mc:Ignorable="w14 w15 w16se w16cid w16 w16cex w16sdtdh w16du wp14">
   <w:abstractNum w:abstractNumId="0" w15:restartNumberingAfterBreak="0">
     <w:nsid w:val="0F5A292C"/>
     <w:multiLevelType w:val="hybridMultilevel"/>
@@ -12921,7 +12887,7 @@
 </file>
 
 <file path=word/styles.xml><?xml version="1.0" encoding="utf-8"?>
-<w:styles xmlns:mc="http://schemas.openxmlformats.org/markup-compatibility/2006" xmlns:r="http://schemas.openxmlformats.org/officeDocument/2006/relationships" xmlns:w="http://schemas.openxmlformats.org/wordprocessingml/2006/main" xmlns:w14="http://schemas.microsoft.com/office/word/2010/wordml" xmlns:w15="http://schemas.microsoft.com/office/word/2012/wordml" xmlns:w16cex="http://schemas.microsoft.com/office/word/2018/wordml/cex" xmlns:w16cid="http://schemas.microsoft.com/office/word/2016/wordml/cid" xmlns:w16="http://schemas.microsoft.com/office/word/2018/wordml" xmlns:w16sdtdh="http://schemas.microsoft.com/office/word/2020/wordml/sdtdatahash" xmlns:w16se="http://schemas.microsoft.com/office/word/2015/wordml/symex" mc:Ignorable="w14 w15 w16se w16cid w16 w16cex w16sdtdh">
+<w:styles xmlns:mc="http://schemas.openxmlformats.org/markup-compatibility/2006" xmlns:r="http://schemas.openxmlformats.org/officeDocument/2006/relationships" xmlns:w="http://schemas.openxmlformats.org/wordprocessingml/2006/main" xmlns:w14="http://schemas.microsoft.com/office/word/2010/wordml" xmlns:w15="http://schemas.microsoft.com/office/word/2012/wordml" xmlns:w16cex="http://schemas.microsoft.com/office/word/2018/wordml/cex" xmlns:w16cid="http://schemas.microsoft.com/office/word/2016/wordml/cid" xmlns:w16="http://schemas.microsoft.com/office/word/2018/wordml" xmlns:w16du="http://schemas.microsoft.com/office/word/2023/wordml/word16du" xmlns:w16sdtdh="http://schemas.microsoft.com/office/word/2020/wordml/sdtdatahash" xmlns:w16se="http://schemas.microsoft.com/office/word/2015/wordml/symex" mc:Ignorable="w14 w15 w16se w16cid w16 w16cex w16sdtdh w16du">
   <w:docDefaults>
     <w:rPrDefault>
       <w:rPr>
@@ -13320,11 +13286,11 @@
       <w:lang w:val="es-ES"/>
     </w:rPr>
   </w:style>
-  <w:style w:type="paragraph" w:styleId="Ttulo1">
+  <w:style w:type="paragraph" w:styleId="Heading1">
     <w:name w:val="heading 1"/>
     <w:basedOn w:val="Normal"/>
     <w:next w:val="Normal"/>
-    <w:link w:val="Ttulo1Car"/>
+    <w:link w:val="Heading1Char"/>
     <w:qFormat/>
     <w:rsid w:val="00215CCF"/>
     <w:pPr>
@@ -13341,11 +13307,11 @@
       <w:szCs w:val="32"/>
     </w:rPr>
   </w:style>
-  <w:style w:type="paragraph" w:styleId="Ttulo2">
+  <w:style w:type="paragraph" w:styleId="Heading2">
     <w:name w:val="heading 2"/>
     <w:basedOn w:val="Normal"/>
     <w:next w:val="Normal"/>
-    <w:link w:val="Ttulo2Car"/>
+    <w:link w:val="Heading2Char"/>
     <w:uiPriority w:val="1"/>
     <w:qFormat/>
     <w:rsid w:val="00BC4B02"/>
@@ -13362,11 +13328,11 @@
       <w:szCs w:val="26"/>
     </w:rPr>
   </w:style>
-  <w:style w:type="paragraph" w:styleId="Ttulo3">
+  <w:style w:type="paragraph" w:styleId="Heading3">
     <w:name w:val="heading 3"/>
     <w:basedOn w:val="Normal"/>
     <w:next w:val="Normal"/>
-    <w:link w:val="Ttulo3Car"/>
+    <w:link w:val="Heading3Char"/>
     <w:uiPriority w:val="2"/>
     <w:qFormat/>
     <w:rsid w:val="000C51C2"/>
@@ -13382,11 +13348,11 @@
       <w:sz w:val="36"/>
     </w:rPr>
   </w:style>
-  <w:style w:type="paragraph" w:styleId="Ttulo4">
+  <w:style w:type="paragraph" w:styleId="Heading4">
     <w:name w:val="heading 4"/>
     <w:basedOn w:val="Normal"/>
     <w:next w:val="Normal"/>
-    <w:link w:val="Ttulo4Car"/>
+    <w:link w:val="Heading4Char"/>
     <w:uiPriority w:val="3"/>
     <w:qFormat/>
     <w:rsid w:val="001069FC"/>
@@ -13404,11 +13370,11 @@
       <w:sz w:val="30"/>
     </w:rPr>
   </w:style>
-  <w:style w:type="paragraph" w:styleId="Ttulo5">
+  <w:style w:type="paragraph" w:styleId="Heading5">
     <w:name w:val="heading 5"/>
     <w:basedOn w:val="Normal"/>
     <w:next w:val="Normal"/>
-    <w:link w:val="Ttulo5Car"/>
+    <w:link w:val="Heading5Char"/>
     <w:uiPriority w:val="4"/>
     <w:qFormat/>
     <w:rsid w:val="000C51C2"/>
@@ -13424,13 +13390,13 @@
       <w:sz w:val="36"/>
     </w:rPr>
   </w:style>
-  <w:style w:type="character" w:default="1" w:styleId="Fuentedeprrafopredeter">
+  <w:style w:type="character" w:default="1" w:styleId="DefaultParagraphFont">
     <w:name w:val="Default Paragraph Font"/>
     <w:uiPriority w:val="1"/>
     <w:semiHidden/>
     <w:unhideWhenUsed/>
   </w:style>
-  <w:style w:type="table" w:default="1" w:styleId="Tablanormal">
+  <w:style w:type="table" w:default="1" w:styleId="TableNormal">
     <w:name w:val="Normal Table"/>
     <w:uiPriority w:val="99"/>
     <w:semiHidden/>
@@ -13445,15 +13411,15 @@
       </w:tblCellMar>
     </w:tblPr>
   </w:style>
-  <w:style w:type="numbering" w:default="1" w:styleId="Sinlista">
+  <w:style w:type="numbering" w:default="1" w:styleId="NoList">
     <w:name w:val="No List"/>
     <w:uiPriority w:val="99"/>
     <w:semiHidden/>
     <w:unhideWhenUsed/>
   </w:style>
-  <w:style w:type="table" w:styleId="Tablaconcuadrcula">
+  <w:style w:type="table" w:styleId="TableGrid">
     <w:name w:val="Table Grid"/>
-    <w:basedOn w:val="Tablanormal"/>
+    <w:basedOn w:val="TableNormal"/>
     <w:uiPriority w:val="39"/>
     <w:rsid w:val="00A81248"/>
     <w:tblPr>
@@ -13467,10 +13433,10 @@
       </w:tblBorders>
     </w:tblPr>
   </w:style>
-  <w:style w:type="paragraph" w:styleId="Textodeglobo">
+  <w:style w:type="paragraph" w:styleId="BalloonText">
     <w:name w:val="Balloon Text"/>
     <w:basedOn w:val="Normal"/>
-    <w:link w:val="TextodegloboCar"/>
+    <w:link w:val="BalloonTextChar"/>
     <w:uiPriority w:val="99"/>
     <w:semiHidden/>
     <w:rsid w:val="00A81248"/>
@@ -13480,10 +13446,10 @@
       <w:szCs w:val="18"/>
     </w:rPr>
   </w:style>
-  <w:style w:type="character" w:customStyle="1" w:styleId="TextodegloboCar">
-    <w:name w:val="Texto de globo Car"/>
-    <w:basedOn w:val="Fuentedeprrafopredeter"/>
-    <w:link w:val="Textodeglobo"/>
+  <w:style w:type="character" w:customStyle="1" w:styleId="BalloonTextChar">
+    <w:name w:val="Balloon Text Char"/>
+    <w:basedOn w:val="DefaultParagraphFont"/>
+    <w:link w:val="BalloonText"/>
     <w:uiPriority w:val="99"/>
     <w:semiHidden/>
     <w:rsid w:val="005F4A20"/>
@@ -13493,10 +13459,10 @@
       <w:szCs w:val="18"/>
     </w:rPr>
   </w:style>
-  <w:style w:type="character" w:customStyle="1" w:styleId="Ttulo1Car">
-    <w:name w:val="Título 1 Car"/>
-    <w:basedOn w:val="Fuentedeprrafopredeter"/>
-    <w:link w:val="Ttulo1"/>
+  <w:style w:type="character" w:customStyle="1" w:styleId="Heading1Char">
+    <w:name w:val="Heading 1 Char"/>
+    <w:basedOn w:val="DefaultParagraphFont"/>
+    <w:link w:val="Heading1"/>
     <w:rsid w:val="00215CCF"/>
     <w:rPr>
       <w:rFonts w:ascii="Aptos Black" w:eastAsiaTheme="majorEastAsia" w:hAnsi="Aptos Black" w:cstheme="majorBidi"/>
@@ -13506,10 +13472,10 @@
       <w:szCs w:val="32"/>
     </w:rPr>
   </w:style>
-  <w:style w:type="character" w:customStyle="1" w:styleId="Ttulo2Car">
-    <w:name w:val="Título 2 Car"/>
-    <w:basedOn w:val="Fuentedeprrafopredeter"/>
-    <w:link w:val="Ttulo2"/>
+  <w:style w:type="character" w:customStyle="1" w:styleId="Heading2Char">
+    <w:name w:val="Heading 2 Char"/>
+    <w:basedOn w:val="DefaultParagraphFont"/>
+    <w:link w:val="Heading2"/>
     <w:uiPriority w:val="1"/>
     <w:rsid w:val="00BC4B02"/>
     <w:rPr>
@@ -13533,10 +13499,10 @@
       <w:rFonts w:ascii="Cascadia Code" w:hAnsi="Cascadia Code"/>
     </w:rPr>
   </w:style>
-  <w:style w:type="character" w:customStyle="1" w:styleId="Ttulo3Car">
-    <w:name w:val="Título 3 Car"/>
-    <w:basedOn w:val="Fuentedeprrafopredeter"/>
-    <w:link w:val="Ttulo3"/>
+  <w:style w:type="character" w:customStyle="1" w:styleId="Heading3Char">
+    <w:name w:val="Heading 3 Char"/>
+    <w:basedOn w:val="DefaultParagraphFont"/>
+    <w:link w:val="Heading3"/>
     <w:uiPriority w:val="2"/>
     <w:rsid w:val="000C51C2"/>
     <w:rPr>
@@ -13546,10 +13512,10 @@
       <w:sz w:val="36"/>
     </w:rPr>
   </w:style>
-  <w:style w:type="character" w:customStyle="1" w:styleId="Ttulo4Car">
-    <w:name w:val="Título 4 Car"/>
-    <w:basedOn w:val="Fuentedeprrafopredeter"/>
-    <w:link w:val="Ttulo4"/>
+  <w:style w:type="character" w:customStyle="1" w:styleId="Heading4Char">
+    <w:name w:val="Heading 4 Char"/>
+    <w:basedOn w:val="DefaultParagraphFont"/>
+    <w:link w:val="Heading4"/>
     <w:uiPriority w:val="3"/>
     <w:rsid w:val="001069FC"/>
     <w:rPr>
@@ -13574,10 +13540,10 @@
       <w:sz w:val="28"/>
     </w:rPr>
   </w:style>
-  <w:style w:type="paragraph" w:styleId="Encabezado">
+  <w:style w:type="paragraph" w:styleId="Header">
     <w:name w:val="header"/>
     <w:basedOn w:val="Normal"/>
-    <w:link w:val="EncabezadoCar"/>
+    <w:link w:val="HeaderChar"/>
     <w:uiPriority w:val="99"/>
     <w:rsid w:val="00637B83"/>
     <w:pPr>
@@ -13592,10 +13558,10 @@
       <w:sz w:val="20"/>
     </w:rPr>
   </w:style>
-  <w:style w:type="character" w:customStyle="1" w:styleId="EncabezadoCar">
-    <w:name w:val="Encabezado Car"/>
-    <w:basedOn w:val="Fuentedeprrafopredeter"/>
-    <w:link w:val="Encabezado"/>
+  <w:style w:type="character" w:customStyle="1" w:styleId="HeaderChar">
+    <w:name w:val="Header Char"/>
+    <w:basedOn w:val="DefaultParagraphFont"/>
+    <w:link w:val="Header"/>
     <w:uiPriority w:val="99"/>
     <w:rsid w:val="005F4A20"/>
     <w:rPr>
@@ -13603,10 +13569,10 @@
       <w:sz w:val="20"/>
     </w:rPr>
   </w:style>
-  <w:style w:type="paragraph" w:styleId="Piedepgina">
+  <w:style w:type="paragraph" w:styleId="Footer">
     <w:name w:val="footer"/>
     <w:basedOn w:val="Normal"/>
-    <w:link w:val="PiedepginaCar"/>
+    <w:link w:val="FooterChar"/>
     <w:uiPriority w:val="99"/>
     <w:rsid w:val="00637B83"/>
     <w:pPr>
@@ -13622,10 +13588,10 @@
       <w:sz w:val="20"/>
     </w:rPr>
   </w:style>
-  <w:style w:type="character" w:customStyle="1" w:styleId="PiedepginaCar">
-    <w:name w:val="Pie de página Car"/>
-    <w:basedOn w:val="Fuentedeprrafopredeter"/>
-    <w:link w:val="Piedepgina"/>
+  <w:style w:type="character" w:customStyle="1" w:styleId="FooterChar">
+    <w:name w:val="Footer Char"/>
+    <w:basedOn w:val="DefaultParagraphFont"/>
+    <w:link w:val="Footer"/>
     <w:uiPriority w:val="99"/>
     <w:rsid w:val="005F4A20"/>
     <w:rPr>
@@ -13634,17 +13600,17 @@
       <w:sz w:val="20"/>
     </w:rPr>
   </w:style>
-  <w:style w:type="character" w:styleId="Nmerodepgina">
+  <w:style w:type="character" w:styleId="PageNumber">
     <w:name w:val="page number"/>
-    <w:basedOn w:val="Fuentedeprrafopredeter"/>
+    <w:basedOn w:val="DefaultParagraphFont"/>
     <w:uiPriority w:val="99"/>
     <w:semiHidden/>
     <w:rsid w:val="001205A1"/>
   </w:style>
-  <w:style w:type="character" w:customStyle="1" w:styleId="Ttulo5Car">
-    <w:name w:val="Título 5 Car"/>
-    <w:basedOn w:val="Fuentedeprrafopredeter"/>
-    <w:link w:val="Ttulo5"/>
+  <w:style w:type="character" w:customStyle="1" w:styleId="Heading5Char">
+    <w:name w:val="Heading 5 Char"/>
+    <w:basedOn w:val="DefaultParagraphFont"/>
+    <w:link w:val="Heading5"/>
     <w:uiPriority w:val="4"/>
     <w:rsid w:val="000C51C2"/>
     <w:rPr>
@@ -13654,9 +13620,9 @@
       <w:sz w:val="36"/>
     </w:rPr>
   </w:style>
-  <w:style w:type="character" w:styleId="Textodelmarcadordeposicin">
+  <w:style w:type="character" w:styleId="PlaceholderText">
     <w:name w:val="Placeholder Text"/>
-    <w:basedOn w:val="Fuentedeprrafopredeter"/>
+    <w:basedOn w:val="DefaultParagraphFont"/>
     <w:uiPriority w:val="99"/>
     <w:semiHidden/>
     <w:rsid w:val="005F4A20"/>
@@ -13664,11 +13630,11 @@
       <w:color w:val="808080"/>
     </w:rPr>
   </w:style>
-  <w:style w:type="paragraph" w:styleId="Cita">
+  <w:style w:type="paragraph" w:styleId="Quote">
     <w:name w:val="Quote"/>
     <w:basedOn w:val="Normal"/>
     <w:next w:val="Normal"/>
-    <w:link w:val="CitaCar"/>
+    <w:link w:val="QuoteChar"/>
     <w:uiPriority w:val="29"/>
     <w:qFormat/>
     <w:rsid w:val="000C51C2"/>
@@ -13684,10 +13650,10 @@
       <w:u w:val="single"/>
     </w:rPr>
   </w:style>
-  <w:style w:type="character" w:customStyle="1" w:styleId="CitaCar">
-    <w:name w:val="Cita Car"/>
-    <w:basedOn w:val="Fuentedeprrafopredeter"/>
-    <w:link w:val="Cita"/>
+  <w:style w:type="character" w:customStyle="1" w:styleId="QuoteChar">
+    <w:name w:val="Quote Char"/>
+    <w:basedOn w:val="DefaultParagraphFont"/>
+    <w:link w:val="Quote"/>
     <w:uiPriority w:val="29"/>
     <w:rsid w:val="000C51C2"/>
     <w:rPr>
@@ -13699,9 +13665,9 @@
       <w:u w:val="single"/>
     </w:rPr>
   </w:style>
-  <w:style w:type="paragraph" w:styleId="TtuloTDC">
+  <w:style w:type="paragraph" w:styleId="TOCHeading">
     <w:name w:val="TOC Heading"/>
-    <w:basedOn w:val="Ttulo1"/>
+    <w:basedOn w:val="Heading1"/>
     <w:next w:val="Normal"/>
     <w:uiPriority w:val="39"/>
     <w:unhideWhenUsed/>
@@ -13719,7 +13685,7 @@
       <w:lang w:val="en-US"/>
     </w:rPr>
   </w:style>
-  <w:style w:type="paragraph" w:styleId="TDC1">
+  <w:style w:type="paragraph" w:styleId="TOC1">
     <w:name w:val="toc 1"/>
     <w:basedOn w:val="Normal"/>
     <w:next w:val="Normal"/>
@@ -13730,7 +13696,7 @@
       <w:spacing w:after="100"/>
     </w:pPr>
   </w:style>
-  <w:style w:type="paragraph" w:styleId="TDC2">
+  <w:style w:type="paragraph" w:styleId="TOC2">
     <w:name w:val="toc 2"/>
     <w:basedOn w:val="Normal"/>
     <w:next w:val="Normal"/>
@@ -13742,7 +13708,7 @@
       <w:ind w:left="240"/>
     </w:pPr>
   </w:style>
-  <w:style w:type="paragraph" w:styleId="TDC3">
+  <w:style w:type="paragraph" w:styleId="TOC3">
     <w:name w:val="toc 3"/>
     <w:basedOn w:val="Normal"/>
     <w:next w:val="Normal"/>
@@ -13760,9 +13726,9 @@
       <w:noProof/>
     </w:rPr>
   </w:style>
-  <w:style w:type="character" w:styleId="Hipervnculo">
+  <w:style w:type="character" w:styleId="Hyperlink">
     <w:name w:val="Hyperlink"/>
-    <w:basedOn w:val="Fuentedeprrafopredeter"/>
+    <w:basedOn w:val="DefaultParagraphFont"/>
     <w:uiPriority w:val="99"/>
     <w:unhideWhenUsed/>
     <w:rsid w:val="00BC4B02"/>
@@ -13771,7 +13737,7 @@
       <w:u w:val="single"/>
     </w:rPr>
   </w:style>
-  <w:style w:type="paragraph" w:styleId="Descripcin">
+  <w:style w:type="paragraph" w:styleId="Caption">
     <w:name w:val="caption"/>
     <w:basedOn w:val="Normal"/>
     <w:next w:val="Normal"/>
@@ -13790,9 +13756,9 @@
       <w:szCs w:val="18"/>
     </w:rPr>
   </w:style>
-  <w:style w:type="table" w:styleId="Tabladecuadrcula4">
+  <w:style w:type="table" w:styleId="GridTable4">
     <w:name w:val="Grid Table 4"/>
-    <w:basedOn w:val="Tablanormal"/>
+    <w:basedOn w:val="TableNormal"/>
     <w:uiPriority w:val="49"/>
     <w:rsid w:val="00403324"/>
     <w:tblPr>
@@ -13863,9 +13829,9 @@
       </w:tcPr>
     </w:tblStylePr>
   </w:style>
-  <w:style w:type="character" w:styleId="Mencinsinresolver">
+  <w:style w:type="character" w:styleId="UnresolvedMention">
     <w:name w:val="Unresolved Mention"/>
-    <w:basedOn w:val="Fuentedeprrafopredeter"/>
+    <w:basedOn w:val="DefaultParagraphFont"/>
     <w:uiPriority w:val="99"/>
     <w:semiHidden/>
     <w:unhideWhenUsed/>
@@ -13875,9 +13841,9 @@
       <w:shd w:val="clear" w:color="auto" w:fill="E1DFDD"/>
     </w:rPr>
   </w:style>
-  <w:style w:type="character" w:styleId="Hipervnculovisitado">
+  <w:style w:type="character" w:styleId="FollowedHyperlink">
     <w:name w:val="FollowedHyperlink"/>
-    <w:basedOn w:val="Fuentedeprrafopredeter"/>
+    <w:basedOn w:val="DefaultParagraphFont"/>
     <w:uiPriority w:val="99"/>
     <w:semiHidden/>
     <w:rsid w:val="002A7949"/>
@@ -13890,7 +13856,7 @@
 </file>
 
 <file path=word/glossary/document.xml><?xml version="1.0" encoding="utf-8"?>
-<w:glossaryDocument xmlns:wpc="http://schemas.microsoft.com/office/word/2010/wordprocessingCanvas" xmlns:cx="http://schemas.microsoft.com/office/drawing/2014/chartex" xmlns:cx1="http://schemas.microsoft.com/office/drawing/2015/9/8/chartex" xmlns:cx2="http://schemas.microsoft.com/office/drawing/2015/10/21/chartex" xmlns:cx3="http://schemas.microsoft.com/office/drawing/2016/5/9/chartex" xmlns:cx4="http://schemas.microsoft.com/office/drawing/2016/5/10/chartex" xmlns:cx5="http://schemas.microsoft.com/office/drawing/2016/5/11/chartex" xmlns:cx6="http://schemas.microsoft.com/office/drawing/2016/5/12/chartex" xmlns:cx7="http://schemas.microsoft.com/office/drawing/2016/5/13/chartex" xmlns:cx8="http://schemas.microsoft.com/office/drawing/2016/5/14/chartex" xmlns:mc="http://schemas.openxmlformats.org/markup-compatibility/2006" xmlns:aink="http://schemas.microsoft.com/office/drawing/2016/ink" xmlns:am3d="http://schemas.microsoft.com/office/drawing/2017/model3d" xmlns:o="urn:schemas-microsoft-com:office:office" xmlns:oel="http://schemas.microsoft.com/office/2019/extlst" xmlns:r="http://schemas.openxmlformats.org/officeDocument/2006/relationships" xmlns:m="http://schemas.openxmlformats.org/officeDocument/2006/math" xmlns:v="urn:schemas-microsoft-com:vml" xmlns:wp14="http://schemas.microsoft.com/office/word/2010/wordprocessingDrawing" xmlns:wp="http://schemas.openxmlformats.org/drawingml/2006/wordprocessingDrawing" xmlns:w10="urn:schemas-microsoft-com:office:word" xmlns:w="http://schemas.openxmlformats.org/wordprocessingml/2006/main" xmlns:w14="http://schemas.microsoft.com/office/word/2010/wordml" xmlns:w15="http://schemas.microsoft.com/office/word/2012/wordml" xmlns:w16cex="http://schemas.microsoft.com/office/word/2018/wordml/cex" xmlns:w16cid="http://schemas.microsoft.com/office/word/2016/wordml/cid" xmlns:w16="http://schemas.microsoft.com/office/word/2018/wordml" xmlns:w16sdtdh="http://schemas.microsoft.com/office/word/2020/wordml/sdtdatahash" xmlns:w16se="http://schemas.microsoft.com/office/word/2015/wordml/symex" xmlns:wpg="http://schemas.microsoft.com/office/word/2010/wordprocessingGroup" xmlns:wpi="http://schemas.microsoft.com/office/word/2010/wordprocessingInk" xmlns:wne="http://schemas.microsoft.com/office/word/2006/wordml" xmlns:wps="http://schemas.microsoft.com/office/word/2010/wordprocessingShape" mc:Ignorable="w14 w15 w16se w16cid w16 w16cex w16sdtdh wp14">
+<w:glossaryDocument xmlns:wpc="http://schemas.microsoft.com/office/word/2010/wordprocessingCanvas" xmlns:cx="http://schemas.microsoft.com/office/drawing/2014/chartex" xmlns:cx1="http://schemas.microsoft.com/office/drawing/2015/9/8/chartex" xmlns:cx2="http://schemas.microsoft.com/office/drawing/2015/10/21/chartex" xmlns:cx3="http://schemas.microsoft.com/office/drawing/2016/5/9/chartex" xmlns:cx4="http://schemas.microsoft.com/office/drawing/2016/5/10/chartex" xmlns:cx5="http://schemas.microsoft.com/office/drawing/2016/5/11/chartex" xmlns:cx6="http://schemas.microsoft.com/office/drawing/2016/5/12/chartex" xmlns:cx7="http://schemas.microsoft.com/office/drawing/2016/5/13/chartex" xmlns:cx8="http://schemas.microsoft.com/office/drawing/2016/5/14/chartex" xmlns:mc="http://schemas.openxmlformats.org/markup-compatibility/2006" xmlns:aink="http://schemas.microsoft.com/office/drawing/2016/ink" xmlns:am3d="http://schemas.microsoft.com/office/drawing/2017/model3d" xmlns:o="urn:schemas-microsoft-com:office:office" xmlns:oel="http://schemas.microsoft.com/office/2019/extlst" xmlns:r="http://schemas.openxmlformats.org/officeDocument/2006/relationships" xmlns:m="http://schemas.openxmlformats.org/officeDocument/2006/math" xmlns:v="urn:schemas-microsoft-com:vml" xmlns:wp14="http://schemas.microsoft.com/office/word/2010/wordprocessingDrawing" xmlns:wp="http://schemas.openxmlformats.org/drawingml/2006/wordprocessingDrawing" xmlns:w10="urn:schemas-microsoft-com:office:word" xmlns:w="http://schemas.openxmlformats.org/wordprocessingml/2006/main" xmlns:w14="http://schemas.microsoft.com/office/word/2010/wordml" xmlns:w15="http://schemas.microsoft.com/office/word/2012/wordml" xmlns:w16cex="http://schemas.microsoft.com/office/word/2018/wordml/cex" xmlns:w16cid="http://schemas.microsoft.com/office/word/2016/wordml/cid" xmlns:w16="http://schemas.microsoft.com/office/word/2018/wordml" xmlns:w16du="http://schemas.microsoft.com/office/word/2023/wordml/word16du" xmlns:w16sdtdh="http://schemas.microsoft.com/office/word/2020/wordml/sdtdatahash" xmlns:w16se="http://schemas.microsoft.com/office/word/2015/wordml/symex" xmlns:wpg="http://schemas.microsoft.com/office/word/2010/wordprocessingGroup" xmlns:wpi="http://schemas.microsoft.com/office/word/2010/wordprocessingInk" xmlns:wne="http://schemas.microsoft.com/office/word/2006/wordml" xmlns:wps="http://schemas.microsoft.com/office/word/2010/wordprocessingShape" mc:Ignorable="w14 w15 w16se w16cid w16 w16cex w16sdtdh w16du wp14">
   <w:docParts>
     <w:docPart>
       <w:docPartPr>
@@ -13926,7 +13892,7 @@
 </file>
 
 <file path=word/glossary/fontTable.xml><?xml version="1.0" encoding="utf-8"?>
-<w:fonts xmlns:mc="http://schemas.openxmlformats.org/markup-compatibility/2006" xmlns:r="http://schemas.openxmlformats.org/officeDocument/2006/relationships" xmlns:w="http://schemas.openxmlformats.org/wordprocessingml/2006/main" xmlns:w14="http://schemas.microsoft.com/office/word/2010/wordml" xmlns:w15="http://schemas.microsoft.com/office/word/2012/wordml" xmlns:w16cex="http://schemas.microsoft.com/office/word/2018/wordml/cex" xmlns:w16cid="http://schemas.microsoft.com/office/word/2016/wordml/cid" xmlns:w16="http://schemas.microsoft.com/office/word/2018/wordml" xmlns:w16sdtdh="http://schemas.microsoft.com/office/word/2020/wordml/sdtdatahash" xmlns:w16se="http://schemas.microsoft.com/office/word/2015/wordml/symex" mc:Ignorable="w14 w15 w16se w16cid w16 w16cex w16sdtdh">
+<w:fonts xmlns:mc="http://schemas.openxmlformats.org/markup-compatibility/2006" xmlns:r="http://schemas.openxmlformats.org/officeDocument/2006/relationships" xmlns:w="http://schemas.openxmlformats.org/wordprocessingml/2006/main" xmlns:w14="http://schemas.microsoft.com/office/word/2010/wordml" xmlns:w15="http://schemas.microsoft.com/office/word/2012/wordml" xmlns:w16cex="http://schemas.microsoft.com/office/word/2018/wordml/cex" xmlns:w16cid="http://schemas.microsoft.com/office/word/2016/wordml/cid" xmlns:w16="http://schemas.microsoft.com/office/word/2018/wordml" xmlns:w16du="http://schemas.microsoft.com/office/word/2023/wordml/word16du" xmlns:w16sdtdh="http://schemas.microsoft.com/office/word/2020/wordml/sdtdatahash" xmlns:w16se="http://schemas.microsoft.com/office/word/2015/wordml/symex" mc:Ignorable="w14 w15 w16se w16cid w16 w16cex w16sdtdh w16du">
   <w:font w:name="Symbol">
     <w:panose1 w:val="05050102010706020507"/>
     <w:charset w:val="02"/>
@@ -13981,27 +13947,25 @@
     <w:charset w:val="00"/>
     <w:family w:val="modern"/>
     <w:pitch w:val="fixed"/>
-    <w:sig w:usb0="A1002AFF" w:usb1="C200F9FB" w:usb2="00040020" w:usb3="00000000" w:csb0="000001FF" w:csb1="00000000"/>
+    <w:sig w:usb0="A1002AFF" w:usb1="C000F9FB" w:usb2="00040020" w:usb3="00000000" w:csb0="000001FF" w:csb1="00000000"/>
   </w:font>
-  <w:font w:name="Calibri">
-    <w:panose1 w:val="020F0502020204030204"/>
+  <w:font w:name="Aptos">
     <w:charset w:val="00"/>
     <w:family w:val="swiss"/>
     <w:pitch w:val="variable"/>
-    <w:sig w:usb0="E4002EFF" w:usb1="C200247B" w:usb2="00000009" w:usb3="00000000" w:csb0="000001FF" w:csb1="00000000"/>
+    <w:sig w:usb0="20000287" w:usb1="00000003" w:usb2="00000000" w:usb3="00000000" w:csb0="0000019F" w:csb1="00000000"/>
   </w:font>
-  <w:font w:name="Calibri Light">
-    <w:panose1 w:val="020F0302020204030204"/>
+  <w:font w:name="Aptos Display">
     <w:charset w:val="00"/>
     <w:family w:val="swiss"/>
     <w:pitch w:val="variable"/>
-    <w:sig w:usb0="E4002EFF" w:usb1="C200247B" w:usb2="00000009" w:usb3="00000000" w:csb0="000001FF" w:csb1="00000000"/>
+    <w:sig w:usb0="20000287" w:usb1="00000003" w:usb2="00000000" w:usb3="00000000" w:csb0="0000019F" w:csb1="00000000"/>
   </w:font>
 </w:fonts>
 </file>
 
 <file path=word/glossary/settings.xml><?xml version="1.0" encoding="utf-8"?>
-<w:settings xmlns:mc="http://schemas.openxmlformats.org/markup-compatibility/2006" xmlns:o="urn:schemas-microsoft-com:office:office" xmlns:r="http://schemas.openxmlformats.org/officeDocument/2006/relationships" xmlns:m="http://schemas.openxmlformats.org/officeDocument/2006/math" xmlns:v="urn:schemas-microsoft-com:vml" xmlns:w10="urn:schemas-microsoft-com:office:word" xmlns:w="http://schemas.openxmlformats.org/wordprocessingml/2006/main" xmlns:w14="http://schemas.microsoft.com/office/word/2010/wordml" xmlns:w15="http://schemas.microsoft.com/office/word/2012/wordml" xmlns:w16cex="http://schemas.microsoft.com/office/word/2018/wordml/cex" xmlns:w16cid="http://schemas.microsoft.com/office/word/2016/wordml/cid" xmlns:w16="http://schemas.microsoft.com/office/word/2018/wordml" xmlns:w16sdtdh="http://schemas.microsoft.com/office/word/2020/wordml/sdtdatahash" xmlns:w16se="http://schemas.microsoft.com/office/word/2015/wordml/symex" xmlns:sl="http://schemas.openxmlformats.org/schemaLibrary/2006/main" mc:Ignorable="w14 w15 w16se w16cid w16 w16cex w16sdtdh">
+<w:settings xmlns:mc="http://schemas.openxmlformats.org/markup-compatibility/2006" xmlns:o="urn:schemas-microsoft-com:office:office" xmlns:r="http://schemas.openxmlformats.org/officeDocument/2006/relationships" xmlns:m="http://schemas.openxmlformats.org/officeDocument/2006/math" xmlns:v="urn:schemas-microsoft-com:vml" xmlns:w10="urn:schemas-microsoft-com:office:word" xmlns:w="http://schemas.openxmlformats.org/wordprocessingml/2006/main" xmlns:w14="http://schemas.microsoft.com/office/word/2010/wordml" xmlns:w15="http://schemas.microsoft.com/office/word/2012/wordml" xmlns:w16cex="http://schemas.microsoft.com/office/word/2018/wordml/cex" xmlns:w16cid="http://schemas.microsoft.com/office/word/2016/wordml/cid" xmlns:w16="http://schemas.microsoft.com/office/word/2018/wordml" xmlns:w16du="http://schemas.microsoft.com/office/word/2023/wordml/word16du" xmlns:w16sdtdh="http://schemas.microsoft.com/office/word/2020/wordml/sdtdatahash" xmlns:w16se="http://schemas.microsoft.com/office/word/2015/wordml/symex" xmlns:sl="http://schemas.openxmlformats.org/schemaLibrary/2006/main" mc:Ignorable="w14 w15 w16se w16cid w16 w16cex w16sdtdh w16du">
   <w:view w:val="normal"/>
   <w:defaultTabStop w:val="720"/>
   <w:hyphenationZone w:val="425"/>
@@ -14049,7 +14013,9 @@
     <w:rsid w:val="00A44FB9"/>
     <w:rsid w:val="00B43E82"/>
     <w:rsid w:val="00CE2F72"/>
+    <w:rsid w:val="00CF55E4"/>
     <w:rsid w:val="00D575E2"/>
+    <w:rsid w:val="00DB0CCF"/>
     <w:rsid w:val="00EF072E"/>
     <w:rsid w:val="00F84682"/>
   </w:rsids>
@@ -14068,14 +14034,14 @@
   </m:mathPr>
   <w:themeFontLang w:val="en-AU"/>
   <w:clrSchemeMapping w:bg1="light1" w:t1="dark1" w:bg2="light2" w:t2="dark2" w:accent1="accent1" w:accent2="accent2" w:accent3="accent3" w:accent4="accent4" w:accent5="accent5" w:accent6="accent6" w:hyperlink="hyperlink" w:followedHyperlink="followedHyperlink"/>
-  <w:decimalSymbol w:val=","/>
-  <w:listSeparator w:val=";"/>
+  <w:decimalSymbol w:val="."/>
+  <w:listSeparator w:val=","/>
   <w15:chartTrackingRefBased/>
 </w:settings>
 </file>
 
 <file path=word/glossary/styles.xml><?xml version="1.0" encoding="utf-8"?>
-<w:styles xmlns:mc="http://schemas.openxmlformats.org/markup-compatibility/2006" xmlns:r="http://schemas.openxmlformats.org/officeDocument/2006/relationships" xmlns:w="http://schemas.openxmlformats.org/wordprocessingml/2006/main" xmlns:w14="http://schemas.microsoft.com/office/word/2010/wordml" xmlns:w15="http://schemas.microsoft.com/office/word/2012/wordml" xmlns:w16cex="http://schemas.microsoft.com/office/word/2018/wordml/cex" xmlns:w16cid="http://schemas.microsoft.com/office/word/2016/wordml/cid" xmlns:w16="http://schemas.microsoft.com/office/word/2018/wordml" xmlns:w16sdtdh="http://schemas.microsoft.com/office/word/2020/wordml/sdtdatahash" xmlns:w16se="http://schemas.microsoft.com/office/word/2015/wordml/symex" mc:Ignorable="w14 w15 w16se w16cid w16 w16cex w16sdtdh">
+<w:styles xmlns:mc="http://schemas.openxmlformats.org/markup-compatibility/2006" xmlns:r="http://schemas.openxmlformats.org/officeDocument/2006/relationships" xmlns:w="http://schemas.openxmlformats.org/wordprocessingml/2006/main" xmlns:w14="http://schemas.microsoft.com/office/word/2010/wordml" xmlns:w15="http://schemas.microsoft.com/office/word/2012/wordml" xmlns:w16cex="http://schemas.microsoft.com/office/word/2018/wordml/cex" xmlns:w16cid="http://schemas.microsoft.com/office/word/2016/wordml/cid" xmlns:w16="http://schemas.microsoft.com/office/word/2018/wordml" xmlns:w16du="http://schemas.microsoft.com/office/word/2023/wordml/word16du" xmlns:w16sdtdh="http://schemas.microsoft.com/office/word/2020/wordml/sdtdatahash" xmlns:w16se="http://schemas.microsoft.com/office/word/2015/wordml/symex" mc:Ignorable="w14 w15 w16se w16cid w16 w16cex w16sdtdh w16du">
   <w:docDefaults>
     <w:rPrDefault>
       <w:rPr>
@@ -14473,11 +14439,11 @@
     <w:name w:val="Normal"/>
     <w:qFormat/>
   </w:style>
-  <w:style w:type="paragraph" w:styleId="Ttulo4">
+  <w:style w:type="paragraph" w:styleId="Heading4">
     <w:name w:val="heading 4"/>
     <w:basedOn w:val="Normal"/>
     <w:next w:val="Normal"/>
-    <w:link w:val="Ttulo4Car"/>
+    <w:link w:val="Heading4Char"/>
     <w:uiPriority w:val="3"/>
     <w:qFormat/>
     <w:rsid w:val="008B7D54"/>
@@ -14490,19 +14456,19 @@
     <w:rPr>
       <w:rFonts w:eastAsiaTheme="majorEastAsia" w:cstheme="majorBidi"/>
       <w:iCs/>
-      <w:color w:val="4472C4" w:themeColor="accent1"/>
+      <w:color w:val="156082" w:themeColor="accent1"/>
       <w:sz w:val="30"/>
       <w:szCs w:val="24"/>
       <w:lang w:val="en-US" w:eastAsia="en-US"/>
     </w:rPr>
   </w:style>
-  <w:style w:type="character" w:default="1" w:styleId="Fuentedeprrafopredeter">
+  <w:style w:type="character" w:default="1" w:styleId="DefaultParagraphFont">
     <w:name w:val="Default Paragraph Font"/>
     <w:uiPriority w:val="1"/>
     <w:semiHidden/>
     <w:unhideWhenUsed/>
   </w:style>
-  <w:style w:type="table" w:default="1" w:styleId="Tablanormal">
+  <w:style w:type="table" w:default="1" w:styleId="TableNormal">
     <w:name w:val="Normal Table"/>
     <w:uiPriority w:val="99"/>
     <w:semiHidden/>
@@ -14517,15 +14483,15 @@
       </w:tblCellMar>
     </w:tblPr>
   </w:style>
-  <w:style w:type="numbering" w:default="1" w:styleId="Sinlista">
+  <w:style w:type="numbering" w:default="1" w:styleId="NoList">
     <w:name w:val="No List"/>
     <w:uiPriority w:val="99"/>
     <w:semiHidden/>
     <w:unhideWhenUsed/>
   </w:style>
-  <w:style w:type="character" w:styleId="Textodelmarcadordeposicin">
+  <w:style w:type="character" w:styleId="PlaceholderText">
     <w:name w:val="Placeholder Text"/>
-    <w:basedOn w:val="Fuentedeprrafopredeter"/>
+    <w:basedOn w:val="DefaultParagraphFont"/>
     <w:uiPriority w:val="99"/>
     <w:semiHidden/>
     <w:rsid w:val="007A22BC"/>
@@ -14533,26 +14499,26 @@
       <w:color w:val="808080"/>
     </w:rPr>
   </w:style>
-  <w:style w:type="character" w:customStyle="1" w:styleId="Ttulo4Car">
-    <w:name w:val="Título 4 Car"/>
-    <w:basedOn w:val="Fuentedeprrafopredeter"/>
-    <w:link w:val="Ttulo4"/>
+  <w:style w:type="character" w:customStyle="1" w:styleId="Heading4Char">
+    <w:name w:val="Heading 4 Char"/>
+    <w:basedOn w:val="DefaultParagraphFont"/>
+    <w:link w:val="Heading4"/>
     <w:uiPriority w:val="3"/>
     <w:rsid w:val="008B7D54"/>
     <w:rPr>
       <w:rFonts w:eastAsiaTheme="majorEastAsia" w:cstheme="majorBidi"/>
       <w:iCs/>
-      <w:color w:val="4472C4" w:themeColor="accent1"/>
+      <w:color w:val="156082" w:themeColor="accent1"/>
       <w:sz w:val="30"/>
       <w:szCs w:val="24"/>
       <w:lang w:val="en-US" w:eastAsia="en-US"/>
     </w:rPr>
   </w:style>
-  <w:style w:type="paragraph" w:styleId="Cita">
+  <w:style w:type="paragraph" w:styleId="Quote">
     <w:name w:val="Quote"/>
     <w:basedOn w:val="Normal"/>
     <w:next w:val="Normal"/>
-    <w:link w:val="CitaCar"/>
+    <w:link w:val="QuoteChar"/>
     <w:uiPriority w:val="29"/>
     <w:qFormat/>
     <w:rsid w:val="007F0A79"/>
@@ -14562,22 +14528,22 @@
     <w:rPr>
       <w:rFonts w:asciiTheme="majorHAnsi" w:eastAsiaTheme="minorHAnsi" w:hAnsiTheme="majorHAnsi"/>
       <w:iCs/>
-      <w:color w:val="0F263C" w:themeColor="accent5" w:themeShade="40"/>
+      <w:color w:val="270A24" w:themeColor="accent5" w:themeShade="40"/>
       <w:sz w:val="76"/>
       <w:szCs w:val="24"/>
       <w:lang w:val="en-US" w:eastAsia="en-US"/>
     </w:rPr>
   </w:style>
-  <w:style w:type="character" w:customStyle="1" w:styleId="CitaCar">
-    <w:name w:val="Cita Car"/>
-    <w:basedOn w:val="Fuentedeprrafopredeter"/>
-    <w:link w:val="Cita"/>
+  <w:style w:type="character" w:customStyle="1" w:styleId="QuoteChar">
+    <w:name w:val="Quote Char"/>
+    <w:basedOn w:val="DefaultParagraphFont"/>
+    <w:link w:val="Quote"/>
     <w:uiPriority w:val="29"/>
     <w:rsid w:val="007F0A79"/>
     <w:rPr>
       <w:rFonts w:asciiTheme="majorHAnsi" w:eastAsiaTheme="minorHAnsi" w:hAnsiTheme="majorHAnsi"/>
       <w:iCs/>
-      <w:color w:val="0F263C" w:themeColor="accent5" w:themeShade="40"/>
+      <w:color w:val="270A24" w:themeColor="accent5" w:themeShade="40"/>
       <w:sz w:val="76"/>
       <w:szCs w:val="24"/>
       <w:lang w:val="en-US" w:eastAsia="en-US"/>
@@ -14601,7 +14567,7 @@
 </file>
 
 <file path=word/glossary/webSettings.xml><?xml version="1.0" encoding="utf-8"?>
-<w:webSettings xmlns:mc="http://schemas.openxmlformats.org/markup-compatibility/2006" xmlns:r="http://schemas.openxmlformats.org/officeDocument/2006/relationships" xmlns:w="http://schemas.openxmlformats.org/wordprocessingml/2006/main" xmlns:w14="http://schemas.microsoft.com/office/word/2010/wordml" xmlns:w15="http://schemas.microsoft.com/office/word/2012/wordml" xmlns:w16cex="http://schemas.microsoft.com/office/word/2018/wordml/cex" xmlns:w16cid="http://schemas.microsoft.com/office/word/2016/wordml/cid" xmlns:w16="http://schemas.microsoft.com/office/word/2018/wordml" xmlns:w16sdtdh="http://schemas.microsoft.com/office/word/2020/wordml/sdtdatahash" xmlns:w16se="http://schemas.microsoft.com/office/word/2015/wordml/symex" mc:Ignorable="w14 w15 w16se w16cid w16 w16cex w16sdtdh">
+<w:webSettings xmlns:mc="http://schemas.openxmlformats.org/markup-compatibility/2006" xmlns:r="http://schemas.openxmlformats.org/officeDocument/2006/relationships" xmlns:w="http://schemas.openxmlformats.org/wordprocessingml/2006/main" xmlns:w14="http://schemas.microsoft.com/office/word/2010/wordml" xmlns:w15="http://schemas.microsoft.com/office/word/2012/wordml" xmlns:w16cex="http://schemas.microsoft.com/office/word/2018/wordml/cex" xmlns:w16cid="http://schemas.microsoft.com/office/word/2016/wordml/cid" xmlns:w16="http://schemas.microsoft.com/office/word/2018/wordml" xmlns:w16du="http://schemas.microsoft.com/office/word/2023/wordml/word16du" xmlns:w16sdtdh="http://schemas.microsoft.com/office/word/2020/wordml/sdtdatahash" xmlns:w16se="http://schemas.microsoft.com/office/word/2015/wordml/symex" mc:Ignorable="w14 w15 w16se w16cid w16 w16cex w16sdtdh w16du">
   <w:optimizeForBrowser/>
   <w:allowPNG/>
 </w:webSettings>
@@ -15690,6 +15656,15 @@
 </file>
 
 <file path=customXml/item1.xml><?xml version="1.0" encoding="utf-8"?>
+<?mso-contentType ?>
+<FormTemplates xmlns="http://schemas.microsoft.com/sharepoint/v3/contenttype/forms">
+  <Display>DocumentLibraryForm</Display>
+  <Edit>DocumentLibraryForm</Edit>
+  <New>DocumentLibraryForm</New>
+</FormTemplates>
+</file>
+
+<file path=customXml/item2.xml><?xml version="1.0" encoding="utf-8"?>
 <ct:contentTypeSchema xmlns:ct="http://schemas.microsoft.com/office/2006/metadata/contentType" xmlns:ma="http://schemas.microsoft.com/office/2006/metadata/properties/metaAttributes" ct:_="" ma:_="" ma:contentTypeName="Document" ma:contentTypeID="0x01010079F111ED35F8CC479449609E8A0923A6" ma:contentTypeVersion="12" ma:contentTypeDescription="Create a new document." ma:contentTypeScope="" ma:versionID="fa6e671f1cd7e4d96ff9652be322dd5e">
   <xsd:schema xmlns:xsd="http://www.w3.org/2001/XMLSchema" xmlns:xs="http://www.w3.org/2001/XMLSchema" xmlns:p="http://schemas.microsoft.com/office/2006/metadata/properties" xmlns:ns2="71af3243-3dd4-4a8d-8c0d-dd76da1f02a5" xmlns:ns3="16c05727-aa75-4e4a-9b5f-8a80a1165891" targetNamespace="http://schemas.microsoft.com/office/2006/metadata/properties" ma:root="true" ma:fieldsID="4e2496f70b101db0b8013f30a071bbf7" ns2:_="" ns3:_="">
     <xsd:import namespace="71af3243-3dd4-4a8d-8c0d-dd76da1f02a5"/>
@@ -15910,20 +15885,7 @@
 </ct:contentTypeSchema>
 </file>
 
-<file path=customXml/item2.xml><?xml version="1.0" encoding="utf-8"?>
-<?mso-contentType ?>
-<FormTemplates xmlns="http://schemas.microsoft.com/sharepoint/v3/contenttype/forms">
-  <Display>DocumentLibraryForm</Display>
-  <Edit>DocumentLibraryForm</Edit>
-  <New>DocumentLibraryForm</New>
-</FormTemplates>
-</file>
-
 <file path=customXml/item3.xml><?xml version="1.0" encoding="utf-8"?>
-<b:Sources xmlns:b="http://schemas.openxmlformats.org/officeDocument/2006/bibliography" xmlns="http://schemas.openxmlformats.org/officeDocument/2006/bibliography" SelectedStyle="\APASixthEditionOfficeOnline.xsl" StyleName="APA" Version="6"/>
-</file>
-
-<file path=customXml/item4.xml><?xml version="1.0" encoding="utf-8"?>
 <p:properties xmlns:p="http://schemas.microsoft.com/office/2006/metadata/properties" xmlns:xsi="http://www.w3.org/2001/XMLSchema-instance" xmlns:pc="http://schemas.microsoft.com/office/infopath/2007/PartnerControls">
   <documentManagement>
     <Status xmlns="71af3243-3dd4-4a8d-8c0d-dd76da1f02a5">Not started</Status>
@@ -15932,7 +15894,19 @@
 </p:properties>
 </file>
 
+<file path=customXml/item4.xml><?xml version="1.0" encoding="utf-8"?>
+<b:Sources xmlns:b="http://schemas.openxmlformats.org/officeDocument/2006/bibliography" xmlns="http://schemas.openxmlformats.org/officeDocument/2006/bibliography" SelectedStyle="\APASixthEditionOfficeOnline.xsl" StyleName="APA" Version="6"/>
+</file>
+
 <file path=customXml/itemProps1.xml><?xml version="1.0" encoding="utf-8"?>
+<ds:datastoreItem xmlns:ds="http://schemas.openxmlformats.org/officeDocument/2006/customXml" ds:itemID="{9C89F7B8-6C0B-40F1-A916-537F3D957A10}">
+  <ds:schemaRefs>
+    <ds:schemaRef ds:uri="http://schemas.microsoft.com/sharepoint/v3/contenttype/forms"/>
+  </ds:schemaRefs>
+</ds:datastoreItem>
+</file>
+
+<file path=customXml/itemProps2.xml><?xml version="1.0" encoding="utf-8"?>
 <ds:datastoreItem xmlns:ds="http://schemas.openxmlformats.org/officeDocument/2006/customXml" ds:itemID="{6B94A94B-4A54-4B16-81FB-DC3C85B467B0}">
   <ds:schemaRefs>
     <ds:schemaRef ds:uri="http://schemas.microsoft.com/office/2006/metadata/contentType"/>
@@ -15951,23 +15925,7 @@
 </ds:datastoreItem>
 </file>
 
-<file path=customXml/itemProps2.xml><?xml version="1.0" encoding="utf-8"?>
-<ds:datastoreItem xmlns:ds="http://schemas.openxmlformats.org/officeDocument/2006/customXml" ds:itemID="{9C89F7B8-6C0B-40F1-A916-537F3D957A10}">
-  <ds:schemaRefs>
-    <ds:schemaRef ds:uri="http://schemas.microsoft.com/sharepoint/v3/contenttype/forms"/>
-  </ds:schemaRefs>
-</ds:datastoreItem>
-</file>
-
 <file path=customXml/itemProps3.xml><?xml version="1.0" encoding="utf-8"?>
-<ds:datastoreItem xmlns:ds="http://schemas.openxmlformats.org/officeDocument/2006/customXml" ds:itemID="{529C9C27-1C10-4AAD-BC63-7B25405CB031}">
-  <ds:schemaRefs>
-    <ds:schemaRef ds:uri="http://schemas.openxmlformats.org/officeDocument/2006/bibliography"/>
-  </ds:schemaRefs>
-</ds:datastoreItem>
-</file>
-
-<file path=customXml/itemProps4.xml><?xml version="1.0" encoding="utf-8"?>
 <ds:datastoreItem xmlns:ds="http://schemas.openxmlformats.org/officeDocument/2006/customXml" ds:itemID="{05B4A40E-75E0-404B-8386-9A33B9B1B997}">
   <ds:schemaRefs>
     <ds:schemaRef ds:uri="http://schemas.microsoft.com/office/2006/metadata/properties"/>
@@ -15975,4 +15933,12 @@
     <ds:schemaRef ds:uri="71af3243-3dd4-4a8d-8c0d-dd76da1f02a5"/>
   </ds:schemaRefs>
 </ds:datastoreItem>
+</file>
+
+<file path=customXml/itemProps4.xml><?xml version="1.0" encoding="utf-8"?>
+<ds:datastoreItem xmlns:ds="http://schemas.openxmlformats.org/officeDocument/2006/customXml" ds:itemID="{529C9C27-1C10-4AAD-BC63-7B25405CB031}">
+  <ds:schemaRefs>
+    <ds:schemaRef ds:uri="http://schemas.openxmlformats.org/officeDocument/2006/bibliography"/>
+  </ds:schemaRefs>
+</ds:datastoreItem>
 </file>
</xml_diff>